<commit_message>
nova aula de metricas de marketing
</commit_message>
<xml_diff>
--- a/Curso de Análise de Dados e Métricas de Marketing e Vendas/Curso de Análise de Dados e Métricas de Marketing e Vendas.docx
+++ b/Curso de Análise de Dados e Métricas de Marketing e Vendas/Curso de Análise de Dados e Métricas de Marketing e Vendas.docx
@@ -5912,7 +5912,7 @@
               <w:vertAlign w:val="baseline"/>
             </w:rPr>
           </w:pPr>
-          <w:hyperlink w:anchor="_jlx34svbjigw">
+          <w:hyperlink w:anchor="_gzk421pv6gpr">
             <w:r>
               <w:rPr>
                 <w:rFonts w:ascii="Nunito" w:cs="Nunito" w:eastAsia="Nunito" w:hAnsi="Nunito"/>
@@ -5928,7 +5928,7 @@
                 <w:vertAlign w:val="baseline"/>
                 <w:rtl w:val="0"/>
               </w:rPr>
-              <w:t xml:space="preserve">Método PDCA</w:t>
+              <w:t xml:space="preserve">Passo 2: Construindo a sua árvore de dedução</w:t>
               <w:tab/>
               <w:t xml:space="preserve">32</w:t>
             </w:r>
@@ -5962,7 +5962,7 @@
               <w:vertAlign w:val="baseline"/>
             </w:rPr>
           </w:pPr>
-          <w:hyperlink w:anchor="_dykfmrpnf5v3">
+          <w:hyperlink w:anchor="_whtobzlt1z34">
             <w:r>
               <w:rPr>
                 <w:rFonts w:ascii="Nunito" w:cs="Nunito" w:eastAsia="Nunito" w:hAnsi="Nunito"/>
@@ -5978,7 +5978,7 @@
                 <w:vertAlign w:val="baseline"/>
                 <w:rtl w:val="0"/>
               </w:rPr>
-              <w:t xml:space="preserve">Plan (Planejar)</w:t>
+              <w:t xml:space="preserve">Estruturação da Análise</w:t>
               <w:tab/>
               <w:t xml:space="preserve">32</w:t>
             </w:r>
@@ -6012,7 +6012,7 @@
               <w:vertAlign w:val="baseline"/>
             </w:rPr>
           </w:pPr>
-          <w:hyperlink w:anchor="_on0jspv67li">
+          <w:hyperlink w:anchor="_yf2tgkeba9pw">
             <w:r>
               <w:rPr>
                 <w:rFonts w:ascii="Nunito" w:cs="Nunito" w:eastAsia="Nunito" w:hAnsi="Nunito"/>
@@ -6028,7 +6028,107 @@
                 <w:vertAlign w:val="baseline"/>
                 <w:rtl w:val="0"/>
               </w:rPr>
-              <w:t xml:space="preserve">Do (Executar)</w:t>
+              <w:t xml:space="preserve">Identificação de Relações Causais</w:t>
+              <w:tab/>
+              <w:t xml:space="preserve">32</w:t>
+            </w:r>
+          </w:hyperlink>
+          <w:r>
+            <w:rPr>
+              <w:rtl w:val="0"/>
+            </w:rPr>
+          </w:r>
+        </w:p>
+        <w:p>
+          <w:pPr>
+            <w:widowControl w:val="0"/>
+            <w:tabs>
+              <w:tab w:val="right" w:leader="dot" w:pos="12000"/>
+            </w:tabs>
+            <w:spacing w:before="60" w:line="240" w:lineRule="auto"/>
+            <w:ind w:left="720" w:firstLine="0"/>
+            <w:jc w:val="left"/>
+            <w:rPr>
+              <w:rFonts w:ascii="Arial" w:cs="Arial" w:eastAsia="Arial" w:hAnsi="Arial"/>
+              <w:b w:val="0"/>
+              <w:i w:val="0"/>
+              <w:smallCaps w:val="0"/>
+              <w:strike w:val="0"/>
+              <w:color w:val="000000"/>
+              <w:sz w:val="22"/>
+              <w:szCs w:val="22"/>
+              <w:u w:val="none"/>
+              <w:shd w:fill="auto" w:val="clear"/>
+              <w:vertAlign w:val="baseline"/>
+            </w:rPr>
+          </w:pPr>
+          <w:hyperlink w:anchor="_jula43kknw15">
+            <w:r>
+              <w:rPr>
+                <w:rFonts w:ascii="Nunito" w:cs="Nunito" w:eastAsia="Nunito" w:hAnsi="Nunito"/>
+                <w:b w:val="1"/>
+                <w:i w:val="0"/>
+                <w:smallCaps w:val="0"/>
+                <w:strike w:val="0"/>
+                <w:color w:val="000000"/>
+                <w:sz w:val="18"/>
+                <w:szCs w:val="18"/>
+                <w:u w:val="none"/>
+                <w:shd w:fill="auto" w:val="clear"/>
+                <w:vertAlign w:val="baseline"/>
+                <w:rtl w:val="0"/>
+              </w:rPr>
+              <w:t xml:space="preserve">Validação de Hipóteses</w:t>
+              <w:tab/>
+              <w:t xml:space="preserve">32</w:t>
+            </w:r>
+          </w:hyperlink>
+          <w:r>
+            <w:rPr>
+              <w:rtl w:val="0"/>
+            </w:rPr>
+          </w:r>
+        </w:p>
+        <w:p>
+          <w:pPr>
+            <w:widowControl w:val="0"/>
+            <w:tabs>
+              <w:tab w:val="right" w:leader="dot" w:pos="12000"/>
+            </w:tabs>
+            <w:spacing w:before="60" w:line="240" w:lineRule="auto"/>
+            <w:ind w:left="720" w:firstLine="0"/>
+            <w:jc w:val="left"/>
+            <w:rPr>
+              <w:rFonts w:ascii="Arial" w:cs="Arial" w:eastAsia="Arial" w:hAnsi="Arial"/>
+              <w:b w:val="0"/>
+              <w:i w:val="0"/>
+              <w:smallCaps w:val="0"/>
+              <w:strike w:val="0"/>
+              <w:color w:val="000000"/>
+              <w:sz w:val="22"/>
+              <w:szCs w:val="22"/>
+              <w:u w:val="none"/>
+              <w:shd w:fill="auto" w:val="clear"/>
+              <w:vertAlign w:val="baseline"/>
+            </w:rPr>
+          </w:pPr>
+          <w:hyperlink w:anchor="_fytde3ljvljz">
+            <w:r>
+              <w:rPr>
+                <w:rFonts w:ascii="Nunito" w:cs="Nunito" w:eastAsia="Nunito" w:hAnsi="Nunito"/>
+                <w:b w:val="1"/>
+                <w:i w:val="0"/>
+                <w:smallCaps w:val="0"/>
+                <w:strike w:val="0"/>
+                <w:color w:val="000000"/>
+                <w:sz w:val="18"/>
+                <w:szCs w:val="18"/>
+                <w:u w:val="none"/>
+                <w:shd w:fill="auto" w:val="clear"/>
+                <w:vertAlign w:val="baseline"/>
+                <w:rtl w:val="0"/>
+              </w:rPr>
+              <w:t xml:space="preserve">Resolução de Problemas Complexos</w:t>
               <w:tab/>
               <w:t xml:space="preserve">33</w:t>
             </w:r>
@@ -6062,7 +6162,7 @@
               <w:vertAlign w:val="baseline"/>
             </w:rPr>
           </w:pPr>
-          <w:hyperlink w:anchor="_3g8wk6rdm9s5">
+          <w:hyperlink w:anchor="_705qk9oiif12">
             <w:r>
               <w:rPr>
                 <w:rFonts w:ascii="Nunito" w:cs="Nunito" w:eastAsia="Nunito" w:hAnsi="Nunito"/>
@@ -6078,7 +6178,7 @@
                 <w:vertAlign w:val="baseline"/>
                 <w:rtl w:val="0"/>
               </w:rPr>
-              <w:t xml:space="preserve">Check (Verificar)</w:t>
+              <w:t xml:space="preserve">Visualização de Processos de Decisão</w:t>
               <w:tab/>
               <w:t xml:space="preserve">33</w:t>
             </w:r>
@@ -6112,6 +6212,305 @@
               <w:vertAlign w:val="baseline"/>
             </w:rPr>
           </w:pPr>
+          <w:hyperlink w:anchor="_ljcxb1o992ez">
+            <w:r>
+              <w:rPr>
+                <w:rFonts w:ascii="Nunito" w:cs="Nunito" w:eastAsia="Nunito" w:hAnsi="Nunito"/>
+                <w:b w:val="1"/>
+                <w:i w:val="0"/>
+                <w:smallCaps w:val="0"/>
+                <w:strike w:val="0"/>
+                <w:color w:val="000000"/>
+                <w:sz w:val="18"/>
+                <w:szCs w:val="18"/>
+                <w:u w:val="none"/>
+                <w:shd w:fill="auto" w:val="clear"/>
+                <w:vertAlign w:val="baseline"/>
+                <w:rtl w:val="0"/>
+              </w:rPr>
+              <w:t xml:space="preserve">3 Pontos Importantes</w:t>
+              <w:tab/>
+              <w:t xml:space="preserve">33</w:t>
+            </w:r>
+          </w:hyperlink>
+          <w:r>
+            <w:rPr>
+              <w:rtl w:val="0"/>
+            </w:rPr>
+          </w:r>
+        </w:p>
+        <w:p>
+          <w:pPr>
+            <w:widowControl w:val="0"/>
+            <w:tabs>
+              <w:tab w:val="right" w:leader="dot" w:pos="12000"/>
+            </w:tabs>
+            <w:spacing w:before="60" w:line="240" w:lineRule="auto"/>
+            <w:ind w:left="720" w:firstLine="0"/>
+            <w:jc w:val="left"/>
+            <w:rPr>
+              <w:rFonts w:ascii="Arial" w:cs="Arial" w:eastAsia="Arial" w:hAnsi="Arial"/>
+              <w:b w:val="0"/>
+              <w:i w:val="0"/>
+              <w:smallCaps w:val="0"/>
+              <w:strike w:val="0"/>
+              <w:color w:val="000000"/>
+              <w:sz w:val="22"/>
+              <w:szCs w:val="22"/>
+              <w:u w:val="none"/>
+              <w:shd w:fill="auto" w:val="clear"/>
+              <w:vertAlign w:val="baseline"/>
+            </w:rPr>
+          </w:pPr>
+          <w:hyperlink w:anchor="_3bpf41gglqe3">
+            <w:r>
+              <w:rPr>
+                <w:rFonts w:ascii="Nunito" w:cs="Nunito" w:eastAsia="Nunito" w:hAnsi="Nunito"/>
+                <w:b w:val="1"/>
+                <w:i w:val="0"/>
+                <w:smallCaps w:val="0"/>
+                <w:strike w:val="0"/>
+                <w:color w:val="000000"/>
+                <w:sz w:val="18"/>
+                <w:szCs w:val="18"/>
+                <w:u w:val="none"/>
+                <w:shd w:fill="auto" w:val="clear"/>
+                <w:vertAlign w:val="baseline"/>
+                <w:rtl w:val="0"/>
+              </w:rPr>
+              <w:t xml:space="preserve">Exemplos de Aplicação de Árvore de Dedução</w:t>
+              <w:tab/>
+              <w:t xml:space="preserve">33</w:t>
+            </w:r>
+          </w:hyperlink>
+          <w:r>
+            <w:rPr>
+              <w:rtl w:val="0"/>
+            </w:rPr>
+          </w:r>
+        </w:p>
+        <w:p>
+          <w:pPr>
+            <w:widowControl w:val="0"/>
+            <w:tabs>
+              <w:tab w:val="right" w:leader="dot" w:pos="12000"/>
+            </w:tabs>
+            <w:spacing w:before="60" w:line="240" w:lineRule="auto"/>
+            <w:jc w:val="left"/>
+            <w:rPr>
+              <w:rFonts w:ascii="Arial" w:cs="Arial" w:eastAsia="Arial" w:hAnsi="Arial"/>
+              <w:b w:val="1"/>
+              <w:i w:val="0"/>
+              <w:smallCaps w:val="0"/>
+              <w:strike w:val="0"/>
+              <w:color w:val="000000"/>
+              <w:sz w:val="22"/>
+              <w:szCs w:val="22"/>
+              <w:u w:val="none"/>
+              <w:shd w:fill="auto" w:val="clear"/>
+              <w:vertAlign w:val="baseline"/>
+            </w:rPr>
+          </w:pPr>
+          <w:hyperlink w:anchor="_jlx34svbjigw">
+            <w:r>
+              <w:rPr>
+                <w:rFonts w:ascii="Nunito" w:cs="Nunito" w:eastAsia="Nunito" w:hAnsi="Nunito"/>
+                <w:b w:val="1"/>
+                <w:i w:val="0"/>
+                <w:smallCaps w:val="0"/>
+                <w:strike w:val="0"/>
+                <w:color w:val="000000"/>
+                <w:sz w:val="18"/>
+                <w:szCs w:val="18"/>
+                <w:u w:val="none"/>
+                <w:shd w:fill="auto" w:val="clear"/>
+                <w:vertAlign w:val="baseline"/>
+                <w:rtl w:val="0"/>
+              </w:rPr>
+              <w:t xml:space="preserve">Método PDCA</w:t>
+              <w:tab/>
+              <w:t xml:space="preserve">35</w:t>
+            </w:r>
+          </w:hyperlink>
+          <w:r>
+            <w:rPr>
+              <w:rtl w:val="0"/>
+            </w:rPr>
+          </w:r>
+        </w:p>
+        <w:p>
+          <w:pPr>
+            <w:widowControl w:val="0"/>
+            <w:tabs>
+              <w:tab w:val="right" w:leader="dot" w:pos="12000"/>
+            </w:tabs>
+            <w:spacing w:before="60" w:line="240" w:lineRule="auto"/>
+            <w:ind w:left="360" w:firstLine="0"/>
+            <w:jc w:val="left"/>
+            <w:rPr>
+              <w:rFonts w:ascii="Arial" w:cs="Arial" w:eastAsia="Arial" w:hAnsi="Arial"/>
+              <w:b w:val="0"/>
+              <w:i w:val="0"/>
+              <w:smallCaps w:val="0"/>
+              <w:strike w:val="0"/>
+              <w:color w:val="000000"/>
+              <w:sz w:val="22"/>
+              <w:szCs w:val="22"/>
+              <w:u w:val="none"/>
+              <w:shd w:fill="auto" w:val="clear"/>
+              <w:vertAlign w:val="baseline"/>
+            </w:rPr>
+          </w:pPr>
+          <w:hyperlink w:anchor="_dykfmrpnf5v3">
+            <w:r>
+              <w:rPr>
+                <w:rFonts w:ascii="Nunito" w:cs="Nunito" w:eastAsia="Nunito" w:hAnsi="Nunito"/>
+                <w:b w:val="1"/>
+                <w:i w:val="0"/>
+                <w:smallCaps w:val="0"/>
+                <w:strike w:val="0"/>
+                <w:color w:val="000000"/>
+                <w:sz w:val="18"/>
+                <w:szCs w:val="18"/>
+                <w:u w:val="none"/>
+                <w:shd w:fill="auto" w:val="clear"/>
+                <w:vertAlign w:val="baseline"/>
+                <w:rtl w:val="0"/>
+              </w:rPr>
+              <w:t xml:space="preserve">Plan (Planejar)</w:t>
+              <w:tab/>
+              <w:t xml:space="preserve">35</w:t>
+            </w:r>
+          </w:hyperlink>
+          <w:r>
+            <w:rPr>
+              <w:rtl w:val="0"/>
+            </w:rPr>
+          </w:r>
+        </w:p>
+        <w:p>
+          <w:pPr>
+            <w:widowControl w:val="0"/>
+            <w:tabs>
+              <w:tab w:val="right" w:leader="dot" w:pos="12000"/>
+            </w:tabs>
+            <w:spacing w:before="60" w:line="240" w:lineRule="auto"/>
+            <w:ind w:left="360" w:firstLine="0"/>
+            <w:jc w:val="left"/>
+            <w:rPr>
+              <w:rFonts w:ascii="Arial" w:cs="Arial" w:eastAsia="Arial" w:hAnsi="Arial"/>
+              <w:b w:val="0"/>
+              <w:i w:val="0"/>
+              <w:smallCaps w:val="0"/>
+              <w:strike w:val="0"/>
+              <w:color w:val="000000"/>
+              <w:sz w:val="22"/>
+              <w:szCs w:val="22"/>
+              <w:u w:val="none"/>
+              <w:shd w:fill="auto" w:val="clear"/>
+              <w:vertAlign w:val="baseline"/>
+            </w:rPr>
+          </w:pPr>
+          <w:hyperlink w:anchor="_on0jspv67li">
+            <w:r>
+              <w:rPr>
+                <w:rFonts w:ascii="Nunito" w:cs="Nunito" w:eastAsia="Nunito" w:hAnsi="Nunito"/>
+                <w:b w:val="1"/>
+                <w:i w:val="0"/>
+                <w:smallCaps w:val="0"/>
+                <w:strike w:val="0"/>
+                <w:color w:val="000000"/>
+                <w:sz w:val="18"/>
+                <w:szCs w:val="18"/>
+                <w:u w:val="none"/>
+                <w:shd w:fill="auto" w:val="clear"/>
+                <w:vertAlign w:val="baseline"/>
+                <w:rtl w:val="0"/>
+              </w:rPr>
+              <w:t xml:space="preserve">Do (Executar)</w:t>
+              <w:tab/>
+              <w:t xml:space="preserve">36</w:t>
+            </w:r>
+          </w:hyperlink>
+          <w:r>
+            <w:rPr>
+              <w:rtl w:val="0"/>
+            </w:rPr>
+          </w:r>
+        </w:p>
+        <w:p>
+          <w:pPr>
+            <w:widowControl w:val="0"/>
+            <w:tabs>
+              <w:tab w:val="right" w:leader="dot" w:pos="12000"/>
+            </w:tabs>
+            <w:spacing w:before="60" w:line="240" w:lineRule="auto"/>
+            <w:ind w:left="360" w:firstLine="0"/>
+            <w:jc w:val="left"/>
+            <w:rPr>
+              <w:rFonts w:ascii="Arial" w:cs="Arial" w:eastAsia="Arial" w:hAnsi="Arial"/>
+              <w:b w:val="0"/>
+              <w:i w:val="0"/>
+              <w:smallCaps w:val="0"/>
+              <w:strike w:val="0"/>
+              <w:color w:val="000000"/>
+              <w:sz w:val="22"/>
+              <w:szCs w:val="22"/>
+              <w:u w:val="none"/>
+              <w:shd w:fill="auto" w:val="clear"/>
+              <w:vertAlign w:val="baseline"/>
+            </w:rPr>
+          </w:pPr>
+          <w:hyperlink w:anchor="_3g8wk6rdm9s5">
+            <w:r>
+              <w:rPr>
+                <w:rFonts w:ascii="Nunito" w:cs="Nunito" w:eastAsia="Nunito" w:hAnsi="Nunito"/>
+                <w:b w:val="1"/>
+                <w:i w:val="0"/>
+                <w:smallCaps w:val="0"/>
+                <w:strike w:val="0"/>
+                <w:color w:val="000000"/>
+                <w:sz w:val="18"/>
+                <w:szCs w:val="18"/>
+                <w:u w:val="none"/>
+                <w:shd w:fill="auto" w:val="clear"/>
+                <w:vertAlign w:val="baseline"/>
+                <w:rtl w:val="0"/>
+              </w:rPr>
+              <w:t xml:space="preserve">Check (Verificar)</w:t>
+              <w:tab/>
+              <w:t xml:space="preserve">36</w:t>
+            </w:r>
+          </w:hyperlink>
+          <w:r>
+            <w:rPr>
+              <w:rtl w:val="0"/>
+            </w:rPr>
+          </w:r>
+        </w:p>
+        <w:p>
+          <w:pPr>
+            <w:widowControl w:val="0"/>
+            <w:tabs>
+              <w:tab w:val="right" w:leader="dot" w:pos="12000"/>
+            </w:tabs>
+            <w:spacing w:before="60" w:line="240" w:lineRule="auto"/>
+            <w:ind w:left="360" w:firstLine="0"/>
+            <w:jc w:val="left"/>
+            <w:rPr>
+              <w:rFonts w:ascii="Arial" w:cs="Arial" w:eastAsia="Arial" w:hAnsi="Arial"/>
+              <w:b w:val="0"/>
+              <w:i w:val="0"/>
+              <w:smallCaps w:val="0"/>
+              <w:strike w:val="0"/>
+              <w:color w:val="000000"/>
+              <w:sz w:val="22"/>
+              <w:szCs w:val="22"/>
+              <w:u w:val="none"/>
+              <w:shd w:fill="auto" w:val="clear"/>
+              <w:vertAlign w:val="baseline"/>
+            </w:rPr>
+          </w:pPr>
           <w:hyperlink w:anchor="_hbh32pd9m6cs">
             <w:r>
               <w:rPr>
@@ -6130,7 +6529,7 @@
               </w:rPr>
               <w:t xml:space="preserve">Act (Agir)</w:t>
               <w:tab/>
-              <w:t xml:space="preserve">33</w:t>
+              <w:t xml:space="preserve">36</w:t>
             </w:r>
           </w:hyperlink>
           <w:r>
@@ -9772,7 +10171,7 @@
       <w:pPr>
         <w:numPr>
           <w:ilvl w:val="0"/>
-          <w:numId w:val="61"/>
+          <w:numId w:val="62"/>
         </w:numPr>
         <w:ind w:left="720" w:hanging="360"/>
         <w:rPr>
@@ -9790,7 +10189,7 @@
       <w:pPr>
         <w:numPr>
           <w:ilvl w:val="0"/>
-          <w:numId w:val="61"/>
+          <w:numId w:val="62"/>
         </w:numPr>
         <w:ind w:left="720" w:hanging="360"/>
         <w:rPr>
@@ -9808,7 +10207,7 @@
       <w:pPr>
         <w:numPr>
           <w:ilvl w:val="0"/>
-          <w:numId w:val="61"/>
+          <w:numId w:val="62"/>
         </w:numPr>
         <w:ind w:left="720" w:hanging="360"/>
         <w:rPr>
@@ -9826,7 +10225,7 @@
       <w:pPr>
         <w:numPr>
           <w:ilvl w:val="0"/>
-          <w:numId w:val="61"/>
+          <w:numId w:val="62"/>
         </w:numPr>
         <w:ind w:left="720" w:hanging="360"/>
         <w:rPr>
@@ -9844,7 +10243,7 @@
       <w:pPr>
         <w:numPr>
           <w:ilvl w:val="0"/>
-          <w:numId w:val="61"/>
+          <w:numId w:val="62"/>
         </w:numPr>
         <w:ind w:left="720" w:hanging="360"/>
         <w:rPr>
@@ -11229,7 +11628,7 @@
       <w:pPr>
         <w:numPr>
           <w:ilvl w:val="0"/>
-          <w:numId w:val="62"/>
+          <w:numId w:val="63"/>
         </w:numPr>
         <w:ind w:left="720" w:hanging="360"/>
         <w:rPr>
@@ -11247,7 +11646,7 @@
       <w:pPr>
         <w:numPr>
           <w:ilvl w:val="0"/>
-          <w:numId w:val="62"/>
+          <w:numId w:val="63"/>
         </w:numPr>
         <w:ind w:left="720" w:hanging="360"/>
         <w:rPr>
@@ -11265,7 +11664,7 @@
       <w:pPr>
         <w:numPr>
           <w:ilvl w:val="0"/>
-          <w:numId w:val="62"/>
+          <w:numId w:val="63"/>
         </w:numPr>
         <w:ind w:left="720" w:hanging="360"/>
         <w:rPr>
@@ -11283,7 +11682,7 @@
       <w:pPr>
         <w:numPr>
           <w:ilvl w:val="0"/>
-          <w:numId w:val="62"/>
+          <w:numId w:val="63"/>
         </w:numPr>
         <w:ind w:left="720" w:hanging="360"/>
       </w:pPr>
@@ -11298,7 +11697,7 @@
       <w:pPr>
         <w:numPr>
           <w:ilvl w:val="0"/>
-          <w:numId w:val="62"/>
+          <w:numId w:val="63"/>
         </w:numPr>
         <w:ind w:left="720" w:hanging="360"/>
       </w:pPr>
@@ -11313,7 +11712,7 @@
       <w:pPr>
         <w:numPr>
           <w:ilvl w:val="0"/>
-          <w:numId w:val="62"/>
+          <w:numId w:val="63"/>
         </w:numPr>
         <w:ind w:left="720" w:hanging="360"/>
       </w:pPr>
@@ -12534,12 +12933,12 @@
           <wp:inline distB="114300" distT="114300" distL="114300" distR="114300">
             <wp:extent cx="4161000" cy="1021260"/>
             <wp:effectExtent b="0" l="0" r="0" t="0"/>
-            <wp:docPr id="3" name="image4.png"/>
+            <wp:docPr id="4" name="image5.png"/>
             <a:graphic>
               <a:graphicData uri="http://schemas.openxmlformats.org/drawingml/2006/picture">
                 <pic:pic>
                   <pic:nvPicPr>
-                    <pic:cNvPr id="0" name="image4.png"/>
+                    <pic:cNvPr id="0" name="image5.png"/>
                     <pic:cNvPicPr preferRelativeResize="0"/>
                   </pic:nvPicPr>
                   <pic:blipFill>
@@ -13037,7 +13436,7 @@
       <w:pPr>
         <w:numPr>
           <w:ilvl w:val="0"/>
-          <w:numId w:val="64"/>
+          <w:numId w:val="65"/>
         </w:numPr>
         <w:ind w:left="720" w:hanging="360"/>
         <w:rPr>
@@ -13055,7 +13454,7 @@
       <w:pPr>
         <w:numPr>
           <w:ilvl w:val="0"/>
-          <w:numId w:val="64"/>
+          <w:numId w:val="65"/>
         </w:numPr>
         <w:ind w:left="720" w:hanging="360"/>
         <w:rPr>
@@ -13073,7 +13472,7 @@
       <w:pPr>
         <w:numPr>
           <w:ilvl w:val="0"/>
-          <w:numId w:val="64"/>
+          <w:numId w:val="65"/>
         </w:numPr>
         <w:ind w:left="720" w:hanging="360"/>
         <w:rPr>
@@ -13091,7 +13490,7 @@
       <w:pPr>
         <w:numPr>
           <w:ilvl w:val="0"/>
-          <w:numId w:val="64"/>
+          <w:numId w:val="65"/>
         </w:numPr>
         <w:ind w:left="720" w:hanging="360"/>
         <w:rPr>
@@ -13109,7 +13508,7 @@
       <w:pPr>
         <w:numPr>
           <w:ilvl w:val="0"/>
-          <w:numId w:val="64"/>
+          <w:numId w:val="65"/>
         </w:numPr>
         <w:ind w:left="720" w:hanging="360"/>
         <w:rPr>
@@ -14067,7 +14466,7 @@
       <w:pPr>
         <w:numPr>
           <w:ilvl w:val="0"/>
-          <w:numId w:val="60"/>
+          <w:numId w:val="61"/>
         </w:numPr>
         <w:ind w:left="720" w:hanging="360"/>
         <w:rPr>
@@ -14085,7 +14484,7 @@
       <w:pPr>
         <w:numPr>
           <w:ilvl w:val="0"/>
-          <w:numId w:val="60"/>
+          <w:numId w:val="61"/>
         </w:numPr>
         <w:ind w:left="720" w:hanging="360"/>
         <w:rPr>
@@ -14103,7 +14502,7 @@
       <w:pPr>
         <w:numPr>
           <w:ilvl w:val="0"/>
-          <w:numId w:val="60"/>
+          <w:numId w:val="61"/>
         </w:numPr>
         <w:ind w:left="720" w:hanging="360"/>
         <w:rPr>
@@ -14121,7 +14520,7 @@
       <w:pPr>
         <w:numPr>
           <w:ilvl w:val="0"/>
-          <w:numId w:val="60"/>
+          <w:numId w:val="61"/>
         </w:numPr>
         <w:ind w:left="720" w:hanging="360"/>
         <w:rPr>
@@ -17232,12 +17631,12 @@
           <wp:inline distB="114300" distT="114300" distL="114300" distR="114300">
             <wp:extent cx="2976563" cy="1639572"/>
             <wp:effectExtent b="0" l="0" r="0" t="0"/>
-            <wp:docPr id="1" name="image2.png"/>
+            <wp:docPr id="1" name="image1.png"/>
             <a:graphic>
               <a:graphicData uri="http://schemas.openxmlformats.org/drawingml/2006/picture">
                 <pic:pic>
                   <pic:nvPicPr>
-                    <pic:cNvPr id="0" name="image2.png"/>
+                    <pic:cNvPr id="0" name="image1.png"/>
                     <pic:cNvPicPr preferRelativeResize="0"/>
                   </pic:nvPicPr>
                   <pic:blipFill>
@@ -17748,7 +18147,7 @@
       <w:pPr>
         <w:numPr>
           <w:ilvl w:val="0"/>
-          <w:numId w:val="63"/>
+          <w:numId w:val="64"/>
         </w:numPr>
         <w:ind w:left="720" w:hanging="360"/>
         <w:rPr>
@@ -17773,7 +18172,7 @@
       <w:pPr>
         <w:numPr>
           <w:ilvl w:val="0"/>
-          <w:numId w:val="63"/>
+          <w:numId w:val="64"/>
         </w:numPr>
         <w:ind w:left="720" w:hanging="360"/>
         <w:rPr>
@@ -17798,7 +18197,7 @@
       <w:pPr>
         <w:numPr>
           <w:ilvl w:val="0"/>
-          <w:numId w:val="63"/>
+          <w:numId w:val="64"/>
         </w:numPr>
         <w:ind w:left="720" w:hanging="360"/>
         <w:rPr>
@@ -18479,12 +18878,12 @@
           <wp:inline distB="114300" distT="114300" distL="114300" distR="114300">
             <wp:extent cx="3605213" cy="1495019"/>
             <wp:effectExtent b="0" l="0" r="0" t="0"/>
-            <wp:docPr id="2" name="image1.png"/>
+            <wp:docPr id="2" name="image3.png"/>
             <a:graphic>
               <a:graphicData uri="http://schemas.openxmlformats.org/drawingml/2006/picture">
                 <pic:pic>
                   <pic:nvPicPr>
-                    <pic:cNvPr id="0" name="image1.png"/>
+                    <pic:cNvPr id="0" name="image3.png"/>
                     <pic:cNvPicPr preferRelativeResize="0"/>
                   </pic:nvPicPr>
                   <pic:blipFill>
@@ -19235,6 +19634,59 @@
         <w:rPr>
           <w:rtl w:val="0"/>
         </w:rPr>
+        <w:t xml:space="preserve">Podemos aqui utilizar o </w:t>
+      </w:r>
+      <w:hyperlink w:anchor="_jlx34svbjigw">
+        <w:r>
+          <w:rPr>
+            <w:color w:val="1155cc"/>
+            <w:u w:val="single"/>
+            <w:rtl w:val="0"/>
+          </w:rPr>
+          <w:t xml:space="preserve">Método PDCA</w:t>
+        </w:r>
+      </w:hyperlink>
+      <w:r>
+        <w:rPr>
+          <w:rtl w:val="0"/>
+        </w:rPr>
+        <w:t xml:space="preserve"> aplicando o primeiro ciclo </w:t>
+      </w:r>
+      <w:hyperlink w:anchor="_dykfmrpnf5v3">
+        <w:r>
+          <w:rPr>
+            <w:color w:val="1155cc"/>
+            <w:u w:val="single"/>
+            <w:rtl w:val="0"/>
+          </w:rPr>
+          <w:t xml:space="preserve">(Plan) Planejar</w:t>
+        </w:r>
+      </w:hyperlink>
+      <w:r>
+        <w:rPr>
+          <w:rtl w:val="0"/>
+        </w:rPr>
+        <w:t xml:space="preserve"> para realizar a investigação e execução dos passos para uma estruturação correta.</w:t>
+      </w:r>
+    </w:p>
+    <w:p>
+      <w:pPr>
+        <w:rPr/>
+      </w:pPr>
+      <w:r>
+        <w:rPr>
+          <w:rtl w:val="0"/>
+        </w:rPr>
+      </w:r>
+    </w:p>
+    <w:p>
+      <w:pPr>
+        <w:rPr/>
+      </w:pPr>
+      <w:r>
+        <w:rPr>
+          <w:rtl w:val="0"/>
+        </w:rPr>
         <w:t xml:space="preserve">Gerenciar é BATER META! Olhar para o número vai fazer você sair do ponto A para ir para o ponto B, crescer o negócio. Pessoas analíticas devem olhar para estes pontos e entender como melhorar e conseguir chegar onde quer.</w:t>
       </w:r>
     </w:p>
@@ -19253,12 +19705,1020 @@
         <w:pStyle w:val="Heading2"/>
         <w:rPr/>
       </w:pPr>
-      <w:bookmarkStart w:colFirst="0" w:colLast="0" w:name="_jlx34svbjigw" w:id="122"/>
+      <w:bookmarkStart w:colFirst="0" w:colLast="0" w:name="_gzk421pv6gpr" w:id="122"/>
       <w:bookmarkEnd w:id="122"/>
       <w:r>
         <w:rPr>
           <w:rtl w:val="0"/>
         </w:rPr>
+        <w:t xml:space="preserve">Passo 2: Construindo a sua árvore de dedução</w:t>
+      </w:r>
+    </w:p>
+    <w:p>
+      <w:pPr>
+        <w:rPr/>
+      </w:pPr>
+      <w:r>
+        <w:rPr>
+          <w:rtl w:val="0"/>
+        </w:rPr>
+      </w:r>
+    </w:p>
+    <w:p>
+      <w:pPr>
+        <w:rPr/>
+      </w:pPr>
+      <w:r>
+        <w:rPr>
+          <w:rtl w:val="0"/>
+        </w:rPr>
+        <w:t xml:space="preserve">A árvore de dedução é uma representação visual de um processo de raciocínio lógico, no qual são apresentadas uma série de premissas ou proposições, seguidas de inferências lógicas que conduzem a uma conclusão. Essa técnica é frequentemente utilizada em lógica, filosofia, ciência da computação e investigações forenses, entre outros campos, para organizar e visualizar o processo de raciocínio.</w:t>
+      </w:r>
+    </w:p>
+    <w:p>
+      <w:pPr>
+        <w:rPr/>
+      </w:pPr>
+      <w:r>
+        <w:rPr>
+          <w:rtl w:val="0"/>
+        </w:rPr>
+      </w:r>
+    </w:p>
+    <w:p>
+      <w:pPr>
+        <w:rPr/>
+      </w:pPr>
+      <w:r>
+        <w:rPr>
+          <w:rtl w:val="0"/>
+        </w:rPr>
+        <w:t xml:space="preserve">A árvore de dedução pode ser utilizada para demonstrar a validade de um argumento lógico, mostrando como as premissas dadas levam necessariamente a uma conclusão específica. Também pode ser útil para identificar falácias lógicas ou erros de raciocínio, revelando onde as inferências são inválidas ou os argumentos são inconsistentes.</w:t>
+      </w:r>
+    </w:p>
+    <w:p>
+      <w:pPr>
+        <w:rPr/>
+      </w:pPr>
+      <w:r>
+        <w:rPr>
+          <w:rtl w:val="0"/>
+        </w:rPr>
+      </w:r>
+    </w:p>
+    <w:p>
+      <w:pPr>
+        <w:rPr/>
+      </w:pPr>
+      <w:r>
+        <w:rPr>
+          <w:rtl w:val="0"/>
+        </w:rPr>
+        <w:t xml:space="preserve">Além disso, a árvore de dedução pode ser uma ferramenta valiosa para a resolução de problemas complexos, ajudando a decompor o problema em partes menores e a identificar as relações lógicas entre elas.</w:t>
+      </w:r>
+    </w:p>
+    <w:p>
+      <w:pPr>
+        <w:rPr/>
+      </w:pPr>
+      <w:r>
+        <w:rPr>
+          <w:rtl w:val="0"/>
+        </w:rPr>
+      </w:r>
+    </w:p>
+    <w:p>
+      <w:pPr>
+        <w:rPr/>
+      </w:pPr>
+      <w:r>
+        <w:rPr>
+          <w:rtl w:val="0"/>
+        </w:rPr>
+        <w:t xml:space="preserve">A árvore de dedução, embora seja uma ferramenta clássica da lógica e filosofia, também pode ser aplicada na análise de dados como uma estrutura para organizar o raciocínio e a tomada de decisões. Aqui estão algumas maneiras pelas quais a árvore de dedução pode ser útil na análise de dados:</w:t>
+      </w:r>
+    </w:p>
+    <w:p>
+      <w:pPr>
+        <w:rPr/>
+      </w:pPr>
+      <w:r>
+        <w:rPr>
+          <w:rtl w:val="0"/>
+        </w:rPr>
+      </w:r>
+    </w:p>
+    <w:p>
+      <w:pPr>
+        <w:pStyle w:val="Heading3"/>
+        <w:rPr/>
+      </w:pPr>
+      <w:bookmarkStart w:colFirst="0" w:colLast="0" w:name="_whtobzlt1z34" w:id="123"/>
+      <w:bookmarkEnd w:id="123"/>
+      <w:r>
+        <w:rPr>
+          <w:rtl w:val="0"/>
+        </w:rPr>
+        <w:t xml:space="preserve">Estruturação da Análise</w:t>
+      </w:r>
+    </w:p>
+    <w:p>
+      <w:pPr>
+        <w:rPr/>
+      </w:pPr>
+      <w:r>
+        <w:rPr>
+          <w:rtl w:val="0"/>
+        </w:rPr>
+      </w:r>
+    </w:p>
+    <w:p>
+      <w:pPr>
+        <w:rPr/>
+      </w:pPr>
+      <w:r>
+        <w:rPr>
+          <w:rtl w:val="0"/>
+        </w:rPr>
+        <w:t xml:space="preserve">Ao enfrentar um problema complexo de análise de dados, uma árvore de dedução pode ajudar a decompor o problema em partes menores e mais gerenciáveis. Isso permite uma abordagem mais estruturada para a análise, identificando as relações lógicas entre as diferentes variáveis e etapas do processo.</w:t>
+      </w:r>
+    </w:p>
+    <w:p>
+      <w:pPr>
+        <w:rPr/>
+      </w:pPr>
+      <w:r>
+        <w:rPr>
+          <w:rtl w:val="0"/>
+        </w:rPr>
+      </w:r>
+    </w:p>
+    <w:p>
+      <w:pPr>
+        <w:pStyle w:val="Heading3"/>
+        <w:rPr/>
+      </w:pPr>
+      <w:bookmarkStart w:colFirst="0" w:colLast="0" w:name="_yf2tgkeba9pw" w:id="124"/>
+      <w:bookmarkEnd w:id="124"/>
+      <w:r>
+        <w:rPr>
+          <w:rtl w:val="0"/>
+        </w:rPr>
+        <w:t xml:space="preserve">Identificação de Relações Causais</w:t>
+      </w:r>
+    </w:p>
+    <w:p>
+      <w:pPr>
+        <w:rPr/>
+      </w:pPr>
+      <w:r>
+        <w:rPr>
+          <w:rtl w:val="0"/>
+        </w:rPr>
+      </w:r>
+    </w:p>
+    <w:p>
+      <w:pPr>
+        <w:rPr/>
+      </w:pPr>
+      <w:r>
+        <w:rPr>
+          <w:rtl w:val="0"/>
+        </w:rPr>
+        <w:t xml:space="preserve">A árvore de dedução pode ajudar a identificar relações causais entre variáveis, mostrando como uma série de eventos ou fatores leva a um resultado específico. Isso é especialmente útil em análises preditivas e de causalidade, onde é importante entender os fatores que influenciam um resultado.</w:t>
+      </w:r>
+    </w:p>
+    <w:p>
+      <w:pPr>
+        <w:rPr/>
+      </w:pPr>
+      <w:r>
+        <w:rPr>
+          <w:rtl w:val="0"/>
+        </w:rPr>
+      </w:r>
+    </w:p>
+    <w:p>
+      <w:pPr>
+        <w:pStyle w:val="Heading3"/>
+        <w:rPr/>
+      </w:pPr>
+      <w:bookmarkStart w:colFirst="0" w:colLast="0" w:name="_jula43kknw15" w:id="125"/>
+      <w:bookmarkEnd w:id="125"/>
+      <w:r>
+        <w:rPr>
+          <w:rtl w:val="0"/>
+        </w:rPr>
+        <w:t xml:space="preserve">Validação de Hipóteses</w:t>
+      </w:r>
+    </w:p>
+    <w:p>
+      <w:pPr>
+        <w:rPr/>
+      </w:pPr>
+      <w:r>
+        <w:rPr>
+          <w:rtl w:val="0"/>
+        </w:rPr>
+      </w:r>
+    </w:p>
+    <w:p>
+      <w:pPr>
+        <w:rPr/>
+      </w:pPr>
+      <w:r>
+        <w:rPr>
+          <w:rtl w:val="0"/>
+        </w:rPr>
+        <w:t xml:space="preserve">Na análise de dados, muitas vezes começamos com hipóteses ou suposições sobre os padrões ou relações nos dados. Uma árvore de dedução pode ajudar a validar essas hipóteses, mostrando como as evidências disponíveis apoiam ou refutam a conclusão que estamos tentando alcançar.</w:t>
+      </w:r>
+    </w:p>
+    <w:p>
+      <w:pPr>
+        <w:rPr/>
+      </w:pPr>
+      <w:r>
+        <w:rPr>
+          <w:rtl w:val="0"/>
+        </w:rPr>
+      </w:r>
+    </w:p>
+    <w:p>
+      <w:pPr>
+        <w:pStyle w:val="Heading3"/>
+        <w:rPr/>
+      </w:pPr>
+      <w:bookmarkStart w:colFirst="0" w:colLast="0" w:name="_fytde3ljvljz" w:id="126"/>
+      <w:bookmarkEnd w:id="126"/>
+      <w:r>
+        <w:rPr>
+          <w:rtl w:val="0"/>
+        </w:rPr>
+        <w:t xml:space="preserve">Resolução de Problemas Complexos</w:t>
+      </w:r>
+    </w:p>
+    <w:p>
+      <w:pPr>
+        <w:rPr/>
+      </w:pPr>
+      <w:r>
+        <w:rPr>
+          <w:rtl w:val="0"/>
+        </w:rPr>
+      </w:r>
+    </w:p>
+    <w:p>
+      <w:pPr>
+        <w:rPr/>
+      </w:pPr>
+      <w:r>
+        <w:rPr>
+          <w:rtl w:val="0"/>
+        </w:rPr>
+        <w:t xml:space="preserve">Problemas complexos de análise de dados podem envolver múltiplas variáveis, interações complicadas e resultados ambíguos. Uma árvore de dedução pode ajudar a desembaraçar esses problemas, mostrando as conexões lógicas entre os diferentes elementos e ajudando a identificar soluções potenciais.</w:t>
+      </w:r>
+    </w:p>
+    <w:p>
+      <w:pPr>
+        <w:rPr/>
+      </w:pPr>
+      <w:r>
+        <w:rPr>
+          <w:rtl w:val="0"/>
+        </w:rPr>
+      </w:r>
+    </w:p>
+    <w:p>
+      <w:pPr>
+        <w:pStyle w:val="Heading3"/>
+        <w:rPr/>
+      </w:pPr>
+      <w:bookmarkStart w:colFirst="0" w:colLast="0" w:name="_705qk9oiif12" w:id="127"/>
+      <w:bookmarkEnd w:id="127"/>
+      <w:r>
+        <w:rPr>
+          <w:rtl w:val="0"/>
+        </w:rPr>
+        <w:t xml:space="preserve">Visualização de Processos de Decisão</w:t>
+      </w:r>
+    </w:p>
+    <w:p>
+      <w:pPr>
+        <w:rPr/>
+      </w:pPr>
+      <w:r>
+        <w:rPr>
+          <w:rtl w:val="0"/>
+        </w:rPr>
+      </w:r>
+    </w:p>
+    <w:p>
+      <w:pPr>
+        <w:rPr/>
+      </w:pPr>
+      <w:r>
+        <w:rPr>
+          <w:rtl w:val="0"/>
+        </w:rPr>
+        <w:t xml:space="preserve">A árvore de dedução pode ser usada para visualizar processos de tomada de decisão em análises de dados, mostrando as diferentes opções disponíveis, as consequências potenciais de cada opção e os critérios utilizados para tomar a decisão final.</w:t>
+      </w:r>
+    </w:p>
+    <w:p>
+      <w:pPr>
+        <w:rPr/>
+      </w:pPr>
+      <w:r>
+        <w:rPr>
+          <w:rtl w:val="0"/>
+        </w:rPr>
+      </w:r>
+    </w:p>
+    <w:p>
+      <w:pPr>
+        <w:pStyle w:val="Heading3"/>
+        <w:rPr/>
+      </w:pPr>
+      <w:bookmarkStart w:colFirst="0" w:colLast="0" w:name="_ljcxb1o992ez" w:id="128"/>
+      <w:bookmarkEnd w:id="128"/>
+      <w:r>
+        <w:rPr>
+          <w:rtl w:val="0"/>
+        </w:rPr>
+        <w:t xml:space="preserve">3 Pontos Importantes</w:t>
+      </w:r>
+    </w:p>
+    <w:p>
+      <w:pPr>
+        <w:rPr/>
+      </w:pPr>
+      <w:r>
+        <w:rPr>
+          <w:rtl w:val="0"/>
+        </w:rPr>
+      </w:r>
+    </w:p>
+    <w:p>
+      <w:pPr>
+        <w:rPr/>
+      </w:pPr>
+      <w:r>
+        <w:rPr>
+          <w:rtl w:val="0"/>
+        </w:rPr>
+        <w:t xml:space="preserve">Com base nas premissas, visões e aplicações das técnicas de uma árvore de dedução onde é possível desembaraçar e visualizar o problema em deduções lógicas podemos observar 3 pontos importantes que ajudaram no processo de análise e na tomada de decisão.</w:t>
+      </w:r>
+    </w:p>
+    <w:p>
+      <w:pPr>
+        <w:rPr/>
+      </w:pPr>
+      <w:r>
+        <w:rPr>
+          <w:rtl w:val="0"/>
+        </w:rPr>
+      </w:r>
+    </w:p>
+    <w:p>
+      <w:pPr>
+        <w:numPr>
+          <w:ilvl w:val="0"/>
+          <w:numId w:val="60"/>
+        </w:numPr>
+        <w:ind w:left="720" w:hanging="360"/>
+      </w:pPr>
+      <w:r>
+        <w:rPr>
+          <w:b w:val="1"/>
+          <w:rtl w:val="0"/>
+        </w:rPr>
+        <w:t xml:space="preserve">Big Picture: </w:t>
+      </w:r>
+      <w:r>
+        <w:rPr>
+          <w:rtl w:val="0"/>
+        </w:rPr>
+        <w:t xml:space="preserve">N</w:t>
+      </w:r>
+      <w:r>
+        <w:rPr>
+          <w:rtl w:val="0"/>
+        </w:rPr>
+        <w:t xml:space="preserve">os ajuda a entender como determinada ação ou sintoma impacta na operação como um todo. </w:t>
+      </w:r>
+    </w:p>
+    <w:p>
+      <w:pPr>
+        <w:rPr/>
+      </w:pPr>
+      <w:r>
+        <w:rPr>
+          <w:rtl w:val="0"/>
+        </w:rPr>
+      </w:r>
+    </w:p>
+    <w:p>
+      <w:pPr>
+        <w:numPr>
+          <w:ilvl w:val="0"/>
+          <w:numId w:val="60"/>
+        </w:numPr>
+        <w:ind w:left="720" w:hanging="360"/>
+      </w:pPr>
+      <w:r>
+        <w:rPr>
+          <w:b w:val="1"/>
+          <w:rtl w:val="0"/>
+        </w:rPr>
+        <w:t xml:space="preserve">Quebra o problema em pequenos componentes: </w:t>
+      </w:r>
+      <w:r>
+        <w:rPr>
+          <w:rtl w:val="0"/>
+        </w:rPr>
+        <w:t xml:space="preserve">Quebrar o problema em pequenos componentes que possam facilitar a análise e até quebrar o time para fazer determinadas análises, segmentando as análises e podendo ter respostas cada vez mais rápidas. Os componentes em conjunto respondem à pergunta ou descrevem completamente a ideia no nível imediatamente acima.</w:t>
+      </w:r>
+    </w:p>
+    <w:p>
+      <w:pPr>
+        <w:rPr/>
+      </w:pPr>
+      <w:r>
+        <w:rPr>
+          <w:rtl w:val="0"/>
+        </w:rPr>
+      </w:r>
+    </w:p>
+    <w:p>
+      <w:pPr>
+        <w:numPr>
+          <w:ilvl w:val="0"/>
+          <w:numId w:val="60"/>
+        </w:numPr>
+        <w:ind w:left="720" w:hanging="360"/>
+      </w:pPr>
+      <w:r>
+        <w:rPr>
+          <w:b w:val="1"/>
+          <w:rtl w:val="0"/>
+        </w:rPr>
+        <w:t xml:space="preserve">Base para priorização: </w:t>
+      </w:r>
+      <w:r>
+        <w:rPr>
+          <w:rtl w:val="0"/>
+        </w:rPr>
+        <w:t xml:space="preserve">Ajuda</w:t>
+      </w:r>
+      <w:r>
+        <w:rPr>
+          <w:rtl w:val="0"/>
+        </w:rPr>
+        <w:t xml:space="preserve"> a conseguir recursos e priorização das equipes para resolução desse problema. Dado essa visão geral, onde estão as principais apostas? É possível priorizar qual análise ou qual recurso de priorização eu tenho para resolver determinado tipo de problema.</w:t>
+      </w:r>
+    </w:p>
+    <w:p>
+      <w:pPr>
+        <w:rPr/>
+      </w:pPr>
+      <w:r>
+        <w:rPr>
+          <w:rtl w:val="0"/>
+        </w:rPr>
+      </w:r>
+    </w:p>
+    <w:p>
+      <w:pPr>
+        <w:pStyle w:val="Heading3"/>
+        <w:rPr/>
+      </w:pPr>
+      <w:bookmarkStart w:colFirst="0" w:colLast="0" w:name="_3bpf41gglqe3" w:id="129"/>
+      <w:bookmarkEnd w:id="129"/>
+      <w:r>
+        <w:rPr>
+          <w:rtl w:val="0"/>
+        </w:rPr>
+        <w:t xml:space="preserve">Exemplos de Aplicação de Árvore de Dedução</w:t>
+      </w:r>
+    </w:p>
+    <w:p>
+      <w:pPr>
+        <w:rPr/>
+      </w:pPr>
+      <w:r>
+        <w:rPr>
+          <w:rtl w:val="0"/>
+        </w:rPr>
+      </w:r>
+    </w:p>
+    <w:p>
+      <w:pPr>
+        <w:rPr>
+          <w:b w:val="1"/>
+        </w:rPr>
+      </w:pPr>
+      <w:r>
+        <w:rPr>
+          <w:b w:val="1"/>
+          <w:rtl w:val="0"/>
+        </w:rPr>
+        <w:t xml:space="preserve">Exemplo 1</w:t>
+      </w:r>
+    </w:p>
+    <w:p>
+      <w:pPr>
+        <w:rPr/>
+      </w:pPr>
+      <w:r>
+        <w:rPr>
+          <w:rtl w:val="0"/>
+        </w:rPr>
+      </w:r>
+    </w:p>
+    <w:p>
+      <w:pPr>
+        <w:jc w:val="center"/>
+        <w:rPr/>
+      </w:pPr>
+      <w:r>
+        <w:rPr/>
+        <w:drawing>
+          <wp:inline distB="114300" distT="114300" distL="114300" distR="114300">
+            <wp:extent cx="4384802" cy="2336757"/>
+            <wp:effectExtent b="0" l="0" r="0" t="0"/>
+            <wp:docPr id="7" name="image7.png"/>
+            <a:graphic>
+              <a:graphicData uri="http://schemas.openxmlformats.org/drawingml/2006/picture">
+                <pic:pic>
+                  <pic:nvPicPr>
+                    <pic:cNvPr id="0" name="image7.png"/>
+                    <pic:cNvPicPr preferRelativeResize="0"/>
+                  </pic:nvPicPr>
+                  <pic:blipFill>
+                    <a:blip r:embed="rId10"/>
+                    <a:srcRect b="0" l="0" r="0" t="0"/>
+                    <a:stretch>
+                      <a:fillRect/>
+                    </a:stretch>
+                  </pic:blipFill>
+                  <pic:spPr>
+                    <a:xfrm>
+                      <a:off x="0" y="0"/>
+                      <a:ext cx="4384802" cy="2336757"/>
+                    </a:xfrm>
+                    <a:prstGeom prst="rect"/>
+                    <a:ln/>
+                  </pic:spPr>
+                </pic:pic>
+              </a:graphicData>
+            </a:graphic>
+          </wp:inline>
+        </w:drawing>
+      </w:r>
+      <w:r>
+        <w:rPr>
+          <w:rtl w:val="0"/>
+        </w:rPr>
+      </w:r>
+    </w:p>
+    <w:p>
+      <w:pPr>
+        <w:rPr/>
+      </w:pPr>
+      <w:r>
+        <w:rPr>
+          <w:rtl w:val="0"/>
+        </w:rPr>
+      </w:r>
+    </w:p>
+    <w:p>
+      <w:pPr>
+        <w:rPr/>
+      </w:pPr>
+      <w:r>
+        <w:rPr>
+          <w:rtl w:val="0"/>
+        </w:rPr>
+        <w:t xml:space="preserve">Por que os lucros caíram em 20%? na árvore acima para os lucros caírem 20%, eu tenho duas hipóteses.</w:t>
+      </w:r>
+    </w:p>
+    <w:p>
+      <w:pPr>
+        <w:rPr/>
+      </w:pPr>
+      <w:r>
+        <w:rPr>
+          <w:rtl w:val="0"/>
+        </w:rPr>
+      </w:r>
+    </w:p>
+    <w:p>
+      <w:pPr>
+        <w:rPr/>
+      </w:pPr>
+      <w:r>
+        <w:rPr>
+          <w:rtl w:val="0"/>
+        </w:rPr>
+        <w:t xml:space="preserve">Aqui analisaremos uma constatação do presente, a redução dos lucros, com base nos dados do passado.</w:t>
+      </w:r>
+    </w:p>
+    <w:p>
+      <w:pPr>
+        <w:rPr/>
+      </w:pPr>
+      <w:r>
+        <w:rPr>
+          <w:rtl w:val="0"/>
+        </w:rPr>
+      </w:r>
+    </w:p>
+    <w:p>
+      <w:pPr>
+        <w:rPr/>
+      </w:pPr>
+      <w:r>
+        <w:rPr>
+          <w:rtl w:val="0"/>
+        </w:rPr>
+        <w:t xml:space="preserve">Os custos aumentaram ou a receita que caiu? Olhando na perspectiva de receita, eu posso ver que ou o volume ou o preço caiu e assim sucessivamente.</w:t>
+      </w:r>
+    </w:p>
+    <w:p>
+      <w:pPr>
+        <w:rPr/>
+      </w:pPr>
+      <w:r>
+        <w:rPr>
+          <w:rtl w:val="0"/>
+        </w:rPr>
+      </w:r>
+    </w:p>
+    <w:p>
+      <w:pPr>
+        <w:rPr/>
+      </w:pPr>
+      <w:r>
+        <w:rPr>
+          <w:rtl w:val="0"/>
+        </w:rPr>
+        <w:t xml:space="preserve">Então eu começo a estruturar essa minha análise. Ao invés de eu sair procurando um monte de dados que justifique o porquê da queda de lucros em 20%, eu começo a pensar onde que podem estar as principais alavancas ou as principais causas desse fator que eu quero estar investigando.</w:t>
+      </w:r>
+    </w:p>
+    <w:p>
+      <w:pPr>
+        <w:rPr/>
+      </w:pPr>
+      <w:r>
+        <w:rPr>
+          <w:rtl w:val="0"/>
+        </w:rPr>
+      </w:r>
+    </w:p>
+    <w:p>
+      <w:pPr>
+        <w:rPr/>
+      </w:pPr>
+      <w:r>
+        <w:rPr>
+          <w:b w:val="1"/>
+          <w:rtl w:val="0"/>
+        </w:rPr>
+        <w:t xml:space="preserve">Exemplo 2</w:t>
+      </w:r>
+      <w:r>
+        <w:rPr>
+          <w:rtl w:val="0"/>
+        </w:rPr>
+      </w:r>
+    </w:p>
+    <w:p>
+      <w:pPr>
+        <w:rPr/>
+      </w:pPr>
+      <w:r>
+        <w:rPr>
+          <w:rtl w:val="0"/>
+        </w:rPr>
+      </w:r>
+    </w:p>
+    <w:p>
+      <w:pPr>
+        <w:jc w:val="center"/>
+        <w:rPr/>
+      </w:pPr>
+      <w:r>
+        <w:rPr/>
+        <w:drawing>
+          <wp:inline distB="114300" distT="114300" distL="114300" distR="114300">
+            <wp:extent cx="5367338" cy="1988233"/>
+            <wp:effectExtent b="0" l="0" r="0" t="0"/>
+            <wp:docPr id="3" name="image2.png"/>
+            <a:graphic>
+              <a:graphicData uri="http://schemas.openxmlformats.org/drawingml/2006/picture">
+                <pic:pic>
+                  <pic:nvPicPr>
+                    <pic:cNvPr id="0" name="image2.png"/>
+                    <pic:cNvPicPr preferRelativeResize="0"/>
+                  </pic:nvPicPr>
+                  <pic:blipFill>
+                    <a:blip r:embed="rId11"/>
+                    <a:srcRect b="0" l="0" r="0" t="0"/>
+                    <a:stretch>
+                      <a:fillRect/>
+                    </a:stretch>
+                  </pic:blipFill>
+                  <pic:spPr>
+                    <a:xfrm>
+                      <a:off x="0" y="0"/>
+                      <a:ext cx="5367338" cy="1988233"/>
+                    </a:xfrm>
+                    <a:prstGeom prst="rect"/>
+                    <a:ln/>
+                  </pic:spPr>
+                </pic:pic>
+              </a:graphicData>
+            </a:graphic>
+          </wp:inline>
+        </w:drawing>
+      </w:r>
+      <w:r>
+        <w:rPr>
+          <w:rtl w:val="0"/>
+        </w:rPr>
+      </w:r>
+    </w:p>
+    <w:p>
+      <w:pPr>
+        <w:rPr/>
+      </w:pPr>
+      <w:r>
+        <w:rPr>
+          <w:rtl w:val="0"/>
+        </w:rPr>
+      </w:r>
+    </w:p>
+    <w:p>
+      <w:pPr>
+        <w:rPr/>
+      </w:pPr>
+      <w:r>
+        <w:rPr>
+          <w:rtl w:val="0"/>
+        </w:rPr>
+        <w:t xml:space="preserve">Neste segundo exemplo, como aumentar a geração de leads em 20% no canal de e-mail? Não é uma causa que aconteceu no passado, podemos pensar no ponto do futuro em que queremos estar e a estrutura através de pequenos componentes, os desafios e as possibilidades para atingir o objetivo através de uma estrutura de árvore de dedução.</w:t>
+      </w:r>
+    </w:p>
+    <w:p>
+      <w:pPr>
+        <w:rPr/>
+      </w:pPr>
+      <w:r>
+        <w:rPr>
+          <w:rtl w:val="0"/>
+        </w:rPr>
+      </w:r>
+    </w:p>
+    <w:p>
+      <w:pPr>
+        <w:rPr/>
+      </w:pPr>
+      <w:r>
+        <w:rPr>
+          <w:rtl w:val="0"/>
+        </w:rPr>
+        <w:t xml:space="preserve">Como opções podemos aumentar a base enviada ou aumentar a taxa de engajamento nos e-mails.</w:t>
+      </w:r>
+    </w:p>
+    <w:p>
+      <w:pPr>
+        <w:rPr/>
+      </w:pPr>
+      <w:r>
+        <w:rPr>
+          <w:rtl w:val="0"/>
+        </w:rPr>
+      </w:r>
+    </w:p>
+    <w:p>
+      <w:pPr>
+        <w:rPr/>
+      </w:pPr>
+      <w:r>
+        <w:rPr>
+          <w:rtl w:val="0"/>
+        </w:rPr>
+        <w:t xml:space="preserve">Olhando para aumentar minha taxa de engajamento, como podemos aumentar essa taxa de engajamento? Aumentando meu CTOR, aumentar a taxa de abertura ou aumentar a taxa de conversão na landing page.</w:t>
+      </w:r>
+    </w:p>
+    <w:p>
+      <w:pPr>
+        <w:rPr/>
+      </w:pPr>
+      <w:r>
+        <w:rPr>
+          <w:rtl w:val="0"/>
+        </w:rPr>
+      </w:r>
+    </w:p>
+    <w:p>
+      <w:pPr>
+        <w:rPr/>
+      </w:pPr>
+      <w:r>
+        <w:rPr>
+          <w:rtl w:val="0"/>
+        </w:rPr>
+        <w:t xml:space="preserve">Olhando na perspectiva de aumentar a base enviada, podemos aumentar a base engajada ou aumentar o número de disparos.</w:t>
+      </w:r>
+    </w:p>
+    <w:p>
+      <w:pPr>
+        <w:rPr/>
+      </w:pPr>
+      <w:r>
+        <w:rPr>
+          <w:rtl w:val="0"/>
+        </w:rPr>
+      </w:r>
+    </w:p>
+    <w:p>
+      <w:pPr>
+        <w:rPr/>
+      </w:pPr>
+      <w:r>
+        <w:rPr>
+          <w:rtl w:val="0"/>
+        </w:rPr>
+        <w:t xml:space="preserve">Na perspectiva de aumentar a base engajada, podemos aumentar o número de novos leads ou aumentar a taxa de retenção de pessoas que entram na minha base e continuam consumindo o meu conteúdo.</w:t>
+      </w:r>
+    </w:p>
+    <w:p>
+      <w:pPr>
+        <w:rPr/>
+      </w:pPr>
+      <w:r>
+        <w:rPr>
+          <w:rtl w:val="0"/>
+        </w:rPr>
+      </w:r>
+    </w:p>
+    <w:p>
+      <w:pPr>
+        <w:rPr/>
+      </w:pPr>
+      <w:r>
+        <w:rPr>
+          <w:rtl w:val="0"/>
+        </w:rPr>
+        <w:t xml:space="preserve">Nesta perspectiva futuro com base nesta árvore de dedução, podemos discutir com um analista de e-mail sobre qual é a maior probabilidade entre as opções e onde que é mais provável pra gente chegar nesse objetivo de 20%.</w:t>
+      </w:r>
+    </w:p>
+    <w:p>
+      <w:pPr>
+        <w:rPr/>
+      </w:pPr>
+      <w:r>
+        <w:rPr>
+          <w:rtl w:val="0"/>
+        </w:rPr>
+      </w:r>
+    </w:p>
+    <w:p>
+      <w:pPr>
+        <w:rPr/>
+      </w:pPr>
+      <w:r>
+        <w:rPr>
+          <w:b w:val="1"/>
+          <w:rtl w:val="0"/>
+        </w:rPr>
+        <w:t xml:space="preserve">Exemplo 3</w:t>
+      </w:r>
+      <w:r>
+        <w:rPr>
+          <w:rtl w:val="0"/>
+        </w:rPr>
+      </w:r>
+    </w:p>
+    <w:p>
+      <w:pPr>
+        <w:rPr/>
+      </w:pPr>
+      <w:r>
+        <w:rPr>
+          <w:rtl w:val="0"/>
+        </w:rPr>
+      </w:r>
+    </w:p>
+    <w:p>
+      <w:pPr>
+        <w:jc w:val="center"/>
+        <w:rPr/>
+      </w:pPr>
+      <w:r>
+        <w:rPr/>
+        <w:drawing>
+          <wp:inline distB="114300" distT="114300" distL="114300" distR="114300">
+            <wp:extent cx="5434013" cy="2211517"/>
+            <wp:effectExtent b="0" l="0" r="0" t="0"/>
+            <wp:docPr id="6" name="image4.png"/>
+            <a:graphic>
+              <a:graphicData uri="http://schemas.openxmlformats.org/drawingml/2006/picture">
+                <pic:pic>
+                  <pic:nvPicPr>
+                    <pic:cNvPr id="0" name="image4.png"/>
+                    <pic:cNvPicPr preferRelativeResize="0"/>
+                  </pic:nvPicPr>
+                  <pic:blipFill>
+                    <a:blip r:embed="rId12"/>
+                    <a:srcRect b="0" l="0" r="0" t="0"/>
+                    <a:stretch>
+                      <a:fillRect/>
+                    </a:stretch>
+                  </pic:blipFill>
+                  <pic:spPr>
+                    <a:xfrm>
+                      <a:off x="0" y="0"/>
+                      <a:ext cx="5434013" cy="2211517"/>
+                    </a:xfrm>
+                    <a:prstGeom prst="rect"/>
+                    <a:ln/>
+                  </pic:spPr>
+                </pic:pic>
+              </a:graphicData>
+            </a:graphic>
+          </wp:inline>
+        </w:drawing>
+      </w:r>
+      <w:r>
+        <w:rPr>
+          <w:rtl w:val="0"/>
+        </w:rPr>
+      </w:r>
+    </w:p>
+    <w:p>
+      <w:pPr>
+        <w:rPr/>
+      </w:pPr>
+      <w:r>
+        <w:rPr>
+          <w:rtl w:val="0"/>
+        </w:rPr>
+      </w:r>
+    </w:p>
+    <w:p>
+      <w:pPr>
+        <w:rPr/>
+      </w:pPr>
+      <w:r>
+        <w:rPr>
+          <w:rtl w:val="0"/>
+        </w:rPr>
+        <w:t xml:space="preserve">Podemos olhar a árvore de dedução na perspectiva de um problema, neste exemplo é observado o não alcance na meta de geração de leads, mas qual que era a expectativa para cada canal?</w:t>
+      </w:r>
+    </w:p>
+    <w:p>
+      <w:pPr>
+        <w:rPr/>
+      </w:pPr>
+      <w:r>
+        <w:rPr>
+          <w:rtl w:val="0"/>
+        </w:rPr>
+      </w:r>
+    </w:p>
+    <w:p>
+      <w:pPr>
+        <w:rPr/>
+      </w:pPr>
+      <w:r>
+        <w:rPr>
+          <w:rtl w:val="0"/>
+        </w:rPr>
+        <w:t xml:space="preserve">Nesta árvore é demonstrado todos os pontos de geração de leads com sua atual performance (ponto A) e a meta (ponto B) e o desafio para alcançar a meta.</w:t>
+      </w:r>
+    </w:p>
+    <w:p>
+      <w:pPr>
+        <w:rPr/>
+      </w:pPr>
+      <w:r>
+        <w:rPr>
+          <w:rtl w:val="0"/>
+        </w:rPr>
+      </w:r>
+    </w:p>
+    <w:p>
+      <w:pPr>
+        <w:pStyle w:val="Heading1"/>
+        <w:rPr/>
+      </w:pPr>
+      <w:bookmarkStart w:colFirst="0" w:colLast="0" w:name="_jlx34svbjigw" w:id="130"/>
+      <w:bookmarkEnd w:id="130"/>
+      <w:r>
+        <w:rPr>
+          <w:rtl w:val="0"/>
+        </w:rPr>
         <w:t xml:space="preserve">Método PDCA</w:t>
       </w:r>
     </w:p>
@@ -19295,11 +20755,11 @@
     </w:p>
     <w:p>
       <w:pPr>
-        <w:pStyle w:val="Heading3"/>
-        <w:rPr/>
-      </w:pPr>
-      <w:bookmarkStart w:colFirst="0" w:colLast="0" w:name="_dykfmrpnf5v3" w:id="123"/>
-      <w:bookmarkEnd w:id="123"/>
+        <w:pStyle w:val="Heading2"/>
+        <w:rPr/>
+      </w:pPr>
+      <w:bookmarkStart w:colFirst="0" w:colLast="0" w:name="_dykfmrpnf5v3" w:id="131"/>
+      <w:bookmarkEnd w:id="131"/>
       <w:r>
         <w:rPr>
           <w:rtl w:val="0"/>
@@ -19350,16 +20810,16 @@
           <wp:inline distB="114300" distT="114300" distL="114300" distR="114300">
             <wp:extent cx="3443288" cy="1965382"/>
             <wp:effectExtent b="0" l="0" r="0" t="0"/>
-            <wp:docPr id="4" name="image3.png"/>
+            <wp:docPr id="5" name="image6.png"/>
             <a:graphic>
               <a:graphicData uri="http://schemas.openxmlformats.org/drawingml/2006/picture">
                 <pic:pic>
                   <pic:nvPicPr>
-                    <pic:cNvPr id="0" name="image3.png"/>
+                    <pic:cNvPr id="0" name="image6.png"/>
                     <pic:cNvPicPr preferRelativeResize="0"/>
                   </pic:nvPicPr>
                   <pic:blipFill>
-                    <a:blip r:embed="rId10"/>
+                    <a:blip r:embed="rId13"/>
                     <a:srcRect b="0" l="0" r="0" t="0"/>
                     <a:stretch>
                       <a:fillRect/>
@@ -19640,11 +21100,11 @@
     </w:p>
     <w:p>
       <w:pPr>
-        <w:pStyle w:val="Heading3"/>
-        <w:rPr/>
-      </w:pPr>
-      <w:bookmarkStart w:colFirst="0" w:colLast="0" w:name="_on0jspv67li" w:id="124"/>
-      <w:bookmarkEnd w:id="124"/>
+        <w:pStyle w:val="Heading2"/>
+        <w:rPr/>
+      </w:pPr>
+      <w:bookmarkStart w:colFirst="0" w:colLast="0" w:name="_on0jspv67li" w:id="132"/>
+      <w:bookmarkEnd w:id="132"/>
       <w:r>
         <w:rPr>
           <w:rtl w:val="0"/>
@@ -19685,11 +21145,11 @@
     </w:p>
     <w:p>
       <w:pPr>
-        <w:pStyle w:val="Heading3"/>
-        <w:rPr/>
-      </w:pPr>
-      <w:bookmarkStart w:colFirst="0" w:colLast="0" w:name="_3g8wk6rdm9s5" w:id="125"/>
-      <w:bookmarkEnd w:id="125"/>
+        <w:pStyle w:val="Heading2"/>
+        <w:rPr/>
+      </w:pPr>
+      <w:bookmarkStart w:colFirst="0" w:colLast="0" w:name="_3g8wk6rdm9s5" w:id="133"/>
+      <w:bookmarkEnd w:id="133"/>
       <w:r>
         <w:rPr>
           <w:rtl w:val="0"/>
@@ -19730,11 +21190,11 @@
     </w:p>
     <w:p>
       <w:pPr>
-        <w:pStyle w:val="Heading3"/>
-        <w:rPr/>
-      </w:pPr>
-      <w:bookmarkStart w:colFirst="0" w:colLast="0" w:name="_hbh32pd9m6cs" w:id="126"/>
-      <w:bookmarkEnd w:id="126"/>
+        <w:pStyle w:val="Heading2"/>
+        <w:rPr/>
+      </w:pPr>
+      <w:bookmarkStart w:colFirst="0" w:colLast="0" w:name="_hbh32pd9m6cs" w:id="134"/>
+      <w:bookmarkEnd w:id="134"/>
       <w:r>
         <w:rPr>
           <w:rtl w:val="0"/>
@@ -19782,6 +21242,16 @@
           <w:rtl w:val="0"/>
         </w:rPr>
         <w:t xml:space="preserve">Após a etapa de "Agir", o ciclo PDCA se reinicia, dando continuidade ao processo de melhoria contínua. O método é caracterizado por sua abordagem cíclica, onde cada ciclo de PDCA leva a refinamentos e ajustes nos processos, resultando em melhorias graduais ao longo do tempo. Essa abordagem ajuda as organizações a se adaptarem às mudanças do ambiente, a identificarem oportunidades de melhoria e a alcançarem uma excelência operacional sustentável.</w:t>
+      </w:r>
+    </w:p>
+    <w:p>
+      <w:pPr>
+        <w:rPr/>
+      </w:pPr>
+      <w:r>
+        <w:rPr>
+          <w:rtl w:val="0"/>
+        </w:rPr>
       </w:r>
     </w:p>
     <w:p>
@@ -26911,6 +28381,116 @@
     </w:lvl>
   </w:abstractNum>
   <w:abstractNum w:abstractNumId="64">
+    <w:lvl w:ilvl="0">
+      <w:start w:val="1"/>
+      <w:numFmt w:val="bullet"/>
+      <w:lvlText w:val="●"/>
+      <w:lvlJc w:val="left"/>
+      <w:pPr>
+        <w:ind w:left="720" w:hanging="360"/>
+      </w:pPr>
+      <w:rPr>
+        <w:u w:val="none"/>
+      </w:rPr>
+    </w:lvl>
+    <w:lvl w:ilvl="1">
+      <w:start w:val="1"/>
+      <w:numFmt w:val="bullet"/>
+      <w:lvlText w:val="○"/>
+      <w:lvlJc w:val="left"/>
+      <w:pPr>
+        <w:ind w:left="1440" w:hanging="360"/>
+      </w:pPr>
+      <w:rPr>
+        <w:u w:val="none"/>
+      </w:rPr>
+    </w:lvl>
+    <w:lvl w:ilvl="2">
+      <w:start w:val="1"/>
+      <w:numFmt w:val="bullet"/>
+      <w:lvlText w:val="■"/>
+      <w:lvlJc w:val="left"/>
+      <w:pPr>
+        <w:ind w:left="2160" w:hanging="360"/>
+      </w:pPr>
+      <w:rPr>
+        <w:u w:val="none"/>
+      </w:rPr>
+    </w:lvl>
+    <w:lvl w:ilvl="3">
+      <w:start w:val="1"/>
+      <w:numFmt w:val="bullet"/>
+      <w:lvlText w:val="●"/>
+      <w:lvlJc w:val="left"/>
+      <w:pPr>
+        <w:ind w:left="2880" w:hanging="360"/>
+      </w:pPr>
+      <w:rPr>
+        <w:u w:val="none"/>
+      </w:rPr>
+    </w:lvl>
+    <w:lvl w:ilvl="4">
+      <w:start w:val="1"/>
+      <w:numFmt w:val="bullet"/>
+      <w:lvlText w:val="○"/>
+      <w:lvlJc w:val="left"/>
+      <w:pPr>
+        <w:ind w:left="3600" w:hanging="360"/>
+      </w:pPr>
+      <w:rPr>
+        <w:u w:val="none"/>
+      </w:rPr>
+    </w:lvl>
+    <w:lvl w:ilvl="5">
+      <w:start w:val="1"/>
+      <w:numFmt w:val="bullet"/>
+      <w:lvlText w:val="■"/>
+      <w:lvlJc w:val="left"/>
+      <w:pPr>
+        <w:ind w:left="4320" w:hanging="360"/>
+      </w:pPr>
+      <w:rPr>
+        <w:u w:val="none"/>
+      </w:rPr>
+    </w:lvl>
+    <w:lvl w:ilvl="6">
+      <w:start w:val="1"/>
+      <w:numFmt w:val="bullet"/>
+      <w:lvlText w:val="●"/>
+      <w:lvlJc w:val="left"/>
+      <w:pPr>
+        <w:ind w:left="5040" w:hanging="360"/>
+      </w:pPr>
+      <w:rPr>
+        <w:u w:val="none"/>
+      </w:rPr>
+    </w:lvl>
+    <w:lvl w:ilvl="7">
+      <w:start w:val="1"/>
+      <w:numFmt w:val="bullet"/>
+      <w:lvlText w:val="○"/>
+      <w:lvlJc w:val="left"/>
+      <w:pPr>
+        <w:ind w:left="5760" w:hanging="360"/>
+      </w:pPr>
+      <w:rPr>
+        <w:u w:val="none"/>
+      </w:rPr>
+    </w:lvl>
+    <w:lvl w:ilvl="8">
+      <w:start w:val="1"/>
+      <w:numFmt w:val="bullet"/>
+      <w:lvlText w:val="■"/>
+      <w:lvlJc w:val="left"/>
+      <w:pPr>
+        <w:ind w:left="6480" w:hanging="360"/>
+      </w:pPr>
+      <w:rPr>
+        <w:u w:val="none"/>
+      </w:rPr>
+    </w:lvl>
+  </w:abstractNum>
+  <w:abstractNum w:abstractNumId="65">
     <w:lvl w:ilvl="0">
       <w:start w:val="1"/>
       <w:numFmt w:val="bullet"/>
@@ -27211,6 +28791,9 @@
   </w:num>
   <w:num w:numId="64">
     <w:abstractNumId w:val="64"/>
+  </w:num>
+  <w:num w:numId="65">
+    <w:abstractNumId w:val="65"/>
   </w:num>
 </w:numbering>
 </file>

</xml_diff>

<commit_message>
Nova aula de marketing
</commit_message>
<xml_diff>
--- a/Curso de Análise de Dados e Métricas de Marketing e Vendas/Curso de Análise de Dados e Métricas de Marketing e Vendas.docx
+++ b/Curso de Análise de Dados e Métricas de Marketing e Vendas/Curso de Análise de Dados e Métricas de Marketing e Vendas.docx
@@ -6296,6 +6296,94 @@
               <w:tab w:val="right" w:leader="dot" w:pos="12000"/>
             </w:tabs>
             <w:spacing w:before="60" w:line="240" w:lineRule="auto"/>
+            <w:ind w:left="360" w:firstLine="0"/>
+            <w:jc w:val="left"/>
+            <w:rPr>
+              <w:b w:val="1"/>
+              <w:i w:val="0"/>
+              <w:smallCaps w:val="0"/>
+              <w:strike w:val="0"/>
+              <w:color w:val="000000"/>
+              <w:u w:val="none"/>
+              <w:shd w:fill="auto" w:val="clear"/>
+              <w:vertAlign w:val="baseline"/>
+            </w:rPr>
+          </w:pPr>
+          <w:hyperlink w:anchor="_aue29nt2vyhf">
+            <w:r>
+              <w:rPr>
+                <w:b w:val="1"/>
+                <w:i w:val="0"/>
+                <w:smallCaps w:val="0"/>
+                <w:strike w:val="0"/>
+                <w:color w:val="000000"/>
+                <w:u w:val="none"/>
+                <w:shd w:fill="auto" w:val="clear"/>
+                <w:vertAlign w:val="baseline"/>
+                <w:rtl w:val="0"/>
+              </w:rPr>
+              <w:t xml:space="preserve">Passo 3: Como priorizar as iniciativas</w:t>
+              <w:tab/>
+              <w:t xml:space="preserve">35</w:t>
+            </w:r>
+          </w:hyperlink>
+          <w:r>
+            <w:rPr>
+              <w:rtl w:val="0"/>
+            </w:rPr>
+          </w:r>
+        </w:p>
+        <w:p>
+          <w:pPr>
+            <w:widowControl w:val="0"/>
+            <w:tabs>
+              <w:tab w:val="right" w:leader="dot" w:pos="12000"/>
+            </w:tabs>
+            <w:spacing w:before="60" w:line="240" w:lineRule="auto"/>
+            <w:ind w:left="720" w:firstLine="0"/>
+            <w:jc w:val="left"/>
+            <w:rPr>
+              <w:b w:val="1"/>
+              <w:i w:val="0"/>
+              <w:smallCaps w:val="0"/>
+              <w:strike w:val="0"/>
+              <w:color w:val="000000"/>
+              <w:u w:val="none"/>
+              <w:shd w:fill="auto" w:val="clear"/>
+              <w:vertAlign w:val="baseline"/>
+            </w:rPr>
+          </w:pPr>
+          <w:hyperlink w:anchor="_o8uzob8pnq1r">
+            <w:r>
+              <w:rPr>
+                <w:b w:val="1"/>
+                <w:i w:val="0"/>
+                <w:smallCaps w:val="0"/>
+                <w:strike w:val="0"/>
+                <w:color w:val="000000"/>
+                <w:u w:val="none"/>
+                <w:shd w:fill="auto" w:val="clear"/>
+                <w:vertAlign w:val="baseline"/>
+                <w:rtl w:val="0"/>
+              </w:rPr>
+              <w:t xml:space="preserve">Matriz de Priorização</w:t>
+              <w:tab/>
+              <w:t xml:space="preserve">35</w:t>
+            </w:r>
+          </w:hyperlink>
+          <w:r>
+            <w:rPr>
+              <w:rtl w:val="0"/>
+            </w:rPr>
+          </w:r>
+        </w:p>
+        <w:p>
+          <w:pPr>
+            <w:widowControl w:val="0"/>
+            <w:tabs>
+              <w:tab w:val="right" w:leader="dot" w:pos="12000"/>
+            </w:tabs>
+            <w:spacing w:before="60" w:line="240" w:lineRule="auto"/>
             <w:jc w:val="left"/>
             <w:rPr>
               <w:rFonts w:ascii="Arial" w:cs="Arial" w:eastAsia="Arial" w:hAnsi="Arial"/>
@@ -6329,7 +6417,7 @@
               </w:rPr>
               <w:t xml:space="preserve">Método PDCA</w:t>
               <w:tab/>
-              <w:t xml:space="preserve">35</w:t>
+              <w:t xml:space="preserve">37</w:t>
             </w:r>
           </w:hyperlink>
           <w:r>
@@ -6379,7 +6467,7 @@
               </w:rPr>
               <w:t xml:space="preserve">Plan (Planejar)</w:t>
               <w:tab/>
-              <w:t xml:space="preserve">35</w:t>
+              <w:t xml:space="preserve">37</w:t>
             </w:r>
           </w:hyperlink>
           <w:r>
@@ -6429,7 +6517,7 @@
               </w:rPr>
               <w:t xml:space="preserve">Do (Executar)</w:t>
               <w:tab/>
-              <w:t xml:space="preserve">36</w:t>
+              <w:t xml:space="preserve">38</w:t>
             </w:r>
           </w:hyperlink>
           <w:r>
@@ -6479,7 +6567,7 @@
               </w:rPr>
               <w:t xml:space="preserve">Check (Verificar)</w:t>
               <w:tab/>
-              <w:t xml:space="preserve">36</w:t>
+              <w:t xml:space="preserve">38</w:t>
             </w:r>
           </w:hyperlink>
           <w:r>
@@ -6529,7 +6617,7 @@
               </w:rPr>
               <w:t xml:space="preserve">Act (Agir)</w:t>
               <w:tab/>
-              <w:t xml:space="preserve">36</w:t>
+              <w:t xml:space="preserve">38</w:t>
             </w:r>
           </w:hyperlink>
           <w:r>
@@ -12933,12 +13021,12 @@
           <wp:inline distB="114300" distT="114300" distL="114300" distR="114300">
             <wp:extent cx="4161000" cy="1021260"/>
             <wp:effectExtent b="0" l="0" r="0" t="0"/>
-            <wp:docPr id="4" name="image5.png"/>
+            <wp:docPr id="5" name="image6.png"/>
             <a:graphic>
               <a:graphicData uri="http://schemas.openxmlformats.org/drawingml/2006/picture">
                 <pic:pic>
                   <pic:nvPicPr>
-                    <pic:cNvPr id="0" name="image5.png"/>
+                    <pic:cNvPr id="0" name="image6.png"/>
                     <pic:cNvPicPr preferRelativeResize="0"/>
                   </pic:nvPicPr>
                   <pic:blipFill>
@@ -13436,7 +13524,7 @@
       <w:pPr>
         <w:numPr>
           <w:ilvl w:val="0"/>
-          <w:numId w:val="65"/>
+          <w:numId w:val="66"/>
         </w:numPr>
         <w:ind w:left="720" w:hanging="360"/>
         <w:rPr>
@@ -13454,7 +13542,7 @@
       <w:pPr>
         <w:numPr>
           <w:ilvl w:val="0"/>
-          <w:numId w:val="65"/>
+          <w:numId w:val="66"/>
         </w:numPr>
         <w:ind w:left="720" w:hanging="360"/>
         <w:rPr>
@@ -13472,7 +13560,7 @@
       <w:pPr>
         <w:numPr>
           <w:ilvl w:val="0"/>
-          <w:numId w:val="65"/>
+          <w:numId w:val="66"/>
         </w:numPr>
         <w:ind w:left="720" w:hanging="360"/>
         <w:rPr>
@@ -13490,7 +13578,7 @@
       <w:pPr>
         <w:numPr>
           <w:ilvl w:val="0"/>
-          <w:numId w:val="65"/>
+          <w:numId w:val="66"/>
         </w:numPr>
         <w:ind w:left="720" w:hanging="360"/>
         <w:rPr>
@@ -13508,7 +13596,7 @@
       <w:pPr>
         <w:numPr>
           <w:ilvl w:val="0"/>
-          <w:numId w:val="65"/>
+          <w:numId w:val="66"/>
         </w:numPr>
         <w:ind w:left="720" w:hanging="360"/>
         <w:rPr>
@@ -17631,12 +17719,12 @@
           <wp:inline distB="114300" distT="114300" distL="114300" distR="114300">
             <wp:extent cx="2976563" cy="1639572"/>
             <wp:effectExtent b="0" l="0" r="0" t="0"/>
-            <wp:docPr id="1" name="image1.png"/>
+            <wp:docPr id="1" name="image10.png"/>
             <a:graphic>
               <a:graphicData uri="http://schemas.openxmlformats.org/drawingml/2006/picture">
                 <pic:pic>
                   <pic:nvPicPr>
-                    <pic:cNvPr id="0" name="image1.png"/>
+                    <pic:cNvPr id="0" name="image10.png"/>
                     <pic:cNvPicPr preferRelativeResize="0"/>
                   </pic:nvPicPr>
                   <pic:blipFill>
@@ -18878,12 +18966,12 @@
           <wp:inline distB="114300" distT="114300" distL="114300" distR="114300">
             <wp:extent cx="3605213" cy="1495019"/>
             <wp:effectExtent b="0" l="0" r="0" t="0"/>
-            <wp:docPr id="2" name="image3.png"/>
+            <wp:docPr id="2" name="image9.png"/>
             <a:graphic>
               <a:graphicData uri="http://schemas.openxmlformats.org/drawingml/2006/picture">
                 <pic:pic>
                   <pic:nvPicPr>
-                    <pic:cNvPr id="0" name="image3.png"/>
+                    <pic:cNvPr id="0" name="image9.png"/>
                     <pic:cNvPicPr preferRelativeResize="0"/>
                   </pic:nvPicPr>
                   <pic:blipFill>
@@ -20245,12 +20333,12 @@
           <wp:inline distB="114300" distT="114300" distL="114300" distR="114300">
             <wp:extent cx="4384802" cy="2336757"/>
             <wp:effectExtent b="0" l="0" r="0" t="0"/>
-            <wp:docPr id="7" name="image7.png"/>
+            <wp:docPr id="10" name="image2.png"/>
             <a:graphic>
               <a:graphicData uri="http://schemas.openxmlformats.org/drawingml/2006/picture">
                 <pic:pic>
                   <pic:nvPicPr>
-                    <pic:cNvPr id="0" name="image7.png"/>
+                    <pic:cNvPr id="0" name="image2.png"/>
                     <pic:cNvPicPr preferRelativeResize="0"/>
                   </pic:nvPicPr>
                   <pic:blipFill>
@@ -20412,12 +20500,12 @@
           <wp:inline distB="114300" distT="114300" distL="114300" distR="114300">
             <wp:extent cx="5367338" cy="1988233"/>
             <wp:effectExtent b="0" l="0" r="0" t="0"/>
-            <wp:docPr id="3" name="image2.png"/>
+            <wp:docPr id="4" name="image1.png"/>
             <a:graphic>
               <a:graphicData uri="http://schemas.openxmlformats.org/drawingml/2006/picture">
                 <pic:pic>
                   <pic:nvPicPr>
-                    <pic:cNvPr id="0" name="image2.png"/>
+                    <pic:cNvPr id="0" name="image1.png"/>
                     <pic:cNvPicPr preferRelativeResize="0"/>
                   </pic:nvPicPr>
                   <pic:blipFill>
@@ -20621,12 +20709,12 @@
           <wp:inline distB="114300" distT="114300" distL="114300" distR="114300">
             <wp:extent cx="5434013" cy="2211517"/>
             <wp:effectExtent b="0" l="0" r="0" t="0"/>
-            <wp:docPr id="6" name="image4.png"/>
+            <wp:docPr id="7" name="image7.png"/>
             <a:graphic>
               <a:graphicData uri="http://schemas.openxmlformats.org/drawingml/2006/picture">
                 <pic:pic>
                   <pic:nvPicPr>
-                    <pic:cNvPr id="0" name="image4.png"/>
+                    <pic:cNvPr id="0" name="image7.png"/>
                     <pic:cNvPicPr preferRelativeResize="0"/>
                   </pic:nvPicPr>
                   <pic:blipFill>
@@ -20710,11 +20798,582 @@
     </w:p>
     <w:p>
       <w:pPr>
+        <w:pStyle w:val="Heading2"/>
+        <w:rPr/>
+      </w:pPr>
+      <w:bookmarkStart w:colFirst="0" w:colLast="0" w:name="_aue29nt2vyhf" w:id="130"/>
+      <w:bookmarkEnd w:id="130"/>
+      <w:r>
+        <w:rPr>
+          <w:rtl w:val="0"/>
+        </w:rPr>
+        <w:t xml:space="preserve">Passo 3: Como priorizar as iniciativas</w:t>
+      </w:r>
+    </w:p>
+    <w:p>
+      <w:pPr>
+        <w:rPr/>
+      </w:pPr>
+      <w:r>
+        <w:rPr>
+          <w:rtl w:val="0"/>
+        </w:rPr>
+      </w:r>
+    </w:p>
+    <w:p>
+      <w:pPr>
+        <w:rPr/>
+      </w:pPr>
+      <w:r>
+        <w:rPr>
+          <w:rtl w:val="0"/>
+        </w:rPr>
+        <w:t xml:space="preserve">O terceiro passo é quando a gente começa a priorizar as iniciativas. No passo anterior fizemos a árvore de dedução, começamos a ter algumas hipóteses, vendo qual é a visão geral do problema, onde podemos priorizar, e aqui a fazemos a matriz de priorização.</w:t>
+      </w:r>
+    </w:p>
+    <w:p>
+      <w:pPr>
+        <w:rPr/>
+      </w:pPr>
+      <w:r>
+        <w:rPr>
+          <w:rtl w:val="0"/>
+        </w:rPr>
+      </w:r>
+    </w:p>
+    <w:p>
+      <w:pPr>
+        <w:pStyle w:val="Heading3"/>
+        <w:rPr/>
+      </w:pPr>
+      <w:bookmarkStart w:colFirst="0" w:colLast="0" w:name="_o8uzob8pnq1r" w:id="131"/>
+      <w:bookmarkEnd w:id="131"/>
+      <w:r>
+        <w:rPr>
+          <w:rtl w:val="0"/>
+        </w:rPr>
+        <w:t xml:space="preserve">Matriz de Priorização</w:t>
+      </w:r>
+    </w:p>
+    <w:p>
+      <w:pPr>
+        <w:rPr/>
+      </w:pPr>
+      <w:r>
+        <w:rPr>
+          <w:rtl w:val="0"/>
+        </w:rPr>
+      </w:r>
+    </w:p>
+    <w:p>
+      <w:pPr>
+        <w:rPr/>
+      </w:pPr>
+      <w:r>
+        <w:rPr>
+          <w:rtl w:val="0"/>
+        </w:rPr>
+        <w:t xml:space="preserve">A matriz de priorização é uma ferramenta poderosa que auxilia na tomada de decisões estratégicas, permitindo identificar, classificar e priorizar diferentes opções de forma clara e objetiva.</w:t>
+      </w:r>
+    </w:p>
+    <w:p>
+      <w:pPr>
+        <w:rPr/>
+      </w:pPr>
+      <w:r>
+        <w:rPr>
+          <w:rtl w:val="0"/>
+        </w:rPr>
+      </w:r>
+    </w:p>
+    <w:p>
+      <w:pPr>
+        <w:rPr/>
+      </w:pPr>
+      <w:r>
+        <w:rPr>
+          <w:rtl w:val="0"/>
+        </w:rPr>
+        <w:t xml:space="preserve">Essa matriz é frequentemente utilizada em situações onde há várias alternativas disponíveis e é necessário tomar decisões informadas sobre quais delas devem ser priorizadas.</w:t>
+      </w:r>
+    </w:p>
+    <w:p>
+      <w:pPr>
+        <w:rPr/>
+      </w:pPr>
+      <w:r>
+        <w:rPr>
+          <w:rtl w:val="0"/>
+        </w:rPr>
+      </w:r>
+    </w:p>
+    <w:p>
+      <w:pPr>
+        <w:rPr/>
+      </w:pPr>
+      <w:r>
+        <w:rPr>
+          <w:rtl w:val="0"/>
+        </w:rPr>
+        <w:t xml:space="preserve">Tem várias formas de fazer uma matriz de priorização, tem ICE, tem algumas outras metodologias. De simples, nada complexo, vamos trazer um exemplo fácil, simples, que independente do seu negócio, resolve 95% dos seus problemas.</w:t>
+      </w:r>
+    </w:p>
+    <w:p>
+      <w:pPr>
+        <w:rPr/>
+      </w:pPr>
+      <w:r>
+        <w:rPr>
+          <w:rtl w:val="0"/>
+        </w:rPr>
+      </w:r>
+    </w:p>
+    <w:p>
+      <w:pPr>
+        <w:rPr/>
+      </w:pPr>
+      <w:r>
+        <w:rPr>
+          <w:rtl w:val="0"/>
+        </w:rPr>
+        <w:t xml:space="preserve">Basicamente olhamos qual é o retorno da contribuição dessa ação e qual é a viabilidade, se é fácil ou se é difícil.</w:t>
+      </w:r>
+    </w:p>
+    <w:p>
+      <w:pPr>
+        <w:rPr/>
+      </w:pPr>
+      <w:r>
+        <w:rPr>
+          <w:rtl w:val="0"/>
+        </w:rPr>
+      </w:r>
+    </w:p>
+    <w:p>
+      <w:pPr>
+        <w:numPr>
+          <w:ilvl w:val="0"/>
+          <w:numId w:val="65"/>
+        </w:numPr>
+        <w:ind w:left="720" w:hanging="360"/>
+        <w:rPr>
+          <w:u w:val="none"/>
+        </w:rPr>
+      </w:pPr>
+      <w:r>
+        <w:rPr>
+          <w:rtl w:val="0"/>
+        </w:rPr>
+        <w:t xml:space="preserve">Retorno da contribuição (quão útil) vs Viabilidade (fácil ou díficil):</w:t>
+      </w:r>
+    </w:p>
+    <w:p>
+      <w:pPr>
+        <w:numPr>
+          <w:ilvl w:val="1"/>
+          <w:numId w:val="65"/>
+        </w:numPr>
+        <w:ind w:left="1440" w:hanging="360"/>
+        <w:rPr>
+          <w:u w:val="none"/>
+        </w:rPr>
+      </w:pPr>
+      <w:r>
+        <w:rPr>
+          <w:rtl w:val="0"/>
+        </w:rPr>
+        <w:t xml:space="preserve">Faça cálculos aproximados (o suficiente para priorizar);</w:t>
+      </w:r>
+    </w:p>
+    <w:p>
+      <w:pPr>
+        <w:numPr>
+          <w:ilvl w:val="1"/>
+          <w:numId w:val="65"/>
+        </w:numPr>
+        <w:ind w:left="1440" w:hanging="360"/>
+        <w:rPr>
+          <w:u w:val="none"/>
+        </w:rPr>
+      </w:pPr>
+      <w:r>
+        <w:rPr>
+          <w:rtl w:val="0"/>
+        </w:rPr>
+        <w:t xml:space="preserve">Use o seu conhecimento sobre o negócio;</w:t>
+      </w:r>
+    </w:p>
+    <w:p>
+      <w:pPr>
+        <w:numPr>
+          <w:ilvl w:val="1"/>
+          <w:numId w:val="65"/>
+        </w:numPr>
+        <w:ind w:left="1440" w:hanging="360"/>
+        <w:rPr>
+          <w:u w:val="none"/>
+        </w:rPr>
+      </w:pPr>
+      <w:r>
+        <w:rPr>
+          <w:rtl w:val="0"/>
+        </w:rPr>
+        <w:t xml:space="preserve">Envolva os stakeholders para contribuir.</w:t>
+      </w:r>
+    </w:p>
+    <w:p>
+      <w:pPr>
+        <w:rPr/>
+      </w:pPr>
+      <w:r>
+        <w:rPr>
+          <w:rtl w:val="0"/>
+        </w:rPr>
+      </w:r>
+    </w:p>
+    <w:p>
+      <w:pPr>
+        <w:rPr/>
+      </w:pPr>
+      <w:r>
+        <w:rPr>
+          <w:rtl w:val="0"/>
+        </w:rPr>
+        <w:t xml:space="preserve">Fazemos os cálculos aproximados para entender o que devemos priorizar, seja de análise, seja de plano de ação. Usando o conhecimento do negócio, o dado quantitativo e dados de experiência, para tomada de decisão na priorização da melhor forma possível.</w:t>
+      </w:r>
+    </w:p>
+    <w:p>
+      <w:pPr>
+        <w:rPr/>
+      </w:pPr>
+      <w:r>
+        <w:rPr>
+          <w:rtl w:val="0"/>
+        </w:rPr>
+      </w:r>
+    </w:p>
+    <w:p>
+      <w:pPr>
+        <w:rPr/>
+      </w:pPr>
+      <w:r>
+        <w:rPr>
+          <w:rtl w:val="0"/>
+        </w:rPr>
+        <w:t xml:space="preserve">Vamos pensar na árvore de tomada de decisão de como aumentar a geração de leads em 20% no canal de e-mail.</w:t>
+      </w:r>
+    </w:p>
+    <w:p>
+      <w:pPr>
+        <w:rPr/>
+      </w:pPr>
+      <w:r>
+        <w:rPr>
+          <w:rtl w:val="0"/>
+        </w:rPr>
+      </w:r>
+    </w:p>
+    <w:p>
+      <w:pPr>
+        <w:jc w:val="center"/>
+        <w:rPr/>
+      </w:pPr>
+      <w:r>
+        <w:rPr/>
+        <w:drawing>
+          <wp:inline distB="114300" distT="114300" distL="114300" distR="114300">
+            <wp:extent cx="4462463" cy="1653038"/>
+            <wp:effectExtent b="0" l="0" r="0" t="0"/>
+            <wp:docPr id="9" name="image4.png"/>
+            <a:graphic>
+              <a:graphicData uri="http://schemas.openxmlformats.org/drawingml/2006/picture">
+                <pic:pic>
+                  <pic:nvPicPr>
+                    <pic:cNvPr id="0" name="image4.png"/>
+                    <pic:cNvPicPr preferRelativeResize="0"/>
+                  </pic:nvPicPr>
+                  <pic:blipFill>
+                    <a:blip r:embed="rId13"/>
+                    <a:srcRect b="0" l="0" r="0" t="0"/>
+                    <a:stretch>
+                      <a:fillRect/>
+                    </a:stretch>
+                  </pic:blipFill>
+                  <pic:spPr>
+                    <a:xfrm>
+                      <a:off x="0" y="0"/>
+                      <a:ext cx="4462463" cy="1653038"/>
+                    </a:xfrm>
+                    <a:prstGeom prst="rect"/>
+                    <a:ln/>
+                  </pic:spPr>
+                </pic:pic>
+              </a:graphicData>
+            </a:graphic>
+          </wp:inline>
+        </w:drawing>
+      </w:r>
+      <w:r>
+        <w:rPr>
+          <w:rtl w:val="0"/>
+        </w:rPr>
+      </w:r>
+    </w:p>
+    <w:p>
+      <w:pPr>
+        <w:rPr/>
+      </w:pPr>
+      <w:r>
+        <w:rPr>
+          <w:rtl w:val="0"/>
+        </w:rPr>
+      </w:r>
+    </w:p>
+    <w:p>
+      <w:pPr>
+        <w:rPr/>
+      </w:pPr>
+      <w:r>
+        <w:rPr>
+          <w:rtl w:val="0"/>
+        </w:rPr>
+        <w:t xml:space="preserve">Olhando para a matriz de priorização devemos atuar no item em que tem o maior impacto e que a complexidade  não seja tão elevada.</w:t>
+      </w:r>
+    </w:p>
+    <w:p>
+      <w:pPr>
+        <w:rPr/>
+      </w:pPr>
+      <w:r>
+        <w:rPr>
+          <w:rtl w:val="0"/>
+        </w:rPr>
+      </w:r>
+    </w:p>
+    <w:p>
+      <w:pPr>
+        <w:jc w:val="center"/>
+        <w:rPr/>
+      </w:pPr>
+      <w:r>
+        <w:rPr/>
+        <w:drawing>
+          <wp:inline distB="114300" distT="114300" distL="114300" distR="114300">
+            <wp:extent cx="4397717" cy="2643188"/>
+            <wp:effectExtent b="0" l="0" r="0" t="0"/>
+            <wp:docPr id="8" name="image3.png"/>
+            <a:graphic>
+              <a:graphicData uri="http://schemas.openxmlformats.org/drawingml/2006/picture">
+                <pic:pic>
+                  <pic:nvPicPr>
+                    <pic:cNvPr id="0" name="image3.png"/>
+                    <pic:cNvPicPr preferRelativeResize="0"/>
+                  </pic:nvPicPr>
+                  <pic:blipFill>
+                    <a:blip r:embed="rId14"/>
+                    <a:srcRect b="0" l="0" r="0" t="0"/>
+                    <a:stretch>
+                      <a:fillRect/>
+                    </a:stretch>
+                  </pic:blipFill>
+                  <pic:spPr>
+                    <a:xfrm>
+                      <a:off x="0" y="0"/>
+                      <a:ext cx="4397717" cy="2643188"/>
+                    </a:xfrm>
+                    <a:prstGeom prst="rect"/>
+                    <a:ln/>
+                  </pic:spPr>
+                </pic:pic>
+              </a:graphicData>
+            </a:graphic>
+          </wp:inline>
+        </w:drawing>
+      </w:r>
+      <w:r>
+        <w:rPr>
+          <w:rtl w:val="0"/>
+        </w:rPr>
+      </w:r>
+    </w:p>
+    <w:p>
+      <w:pPr>
+        <w:rPr/>
+      </w:pPr>
+      <w:r>
+        <w:rPr>
+          <w:rtl w:val="0"/>
+        </w:rPr>
+      </w:r>
+    </w:p>
+    <w:p>
+      <w:pPr>
+        <w:rPr/>
+      </w:pPr>
+      <w:r>
+        <w:rPr>
+          <w:rtl w:val="0"/>
+        </w:rPr>
+        <w:t xml:space="preserve">Então, como que eu trago novos leads para minha base com base nesta matriz e com as premissas descritas acima  que são impacto alto e que é uma complexidade baixa. Por exemplo, podemos aumentar o número de disparos de e-mails, então, a minha maior oportunidade está justamente no aumentar o número de disparos.</w:t>
+      </w:r>
+    </w:p>
+    <w:p>
+      <w:pPr>
+        <w:rPr/>
+      </w:pPr>
+      <w:r>
+        <w:rPr>
+          <w:rtl w:val="0"/>
+        </w:rPr>
+      </w:r>
+    </w:p>
+    <w:p>
+      <w:pPr>
+        <w:rPr/>
+      </w:pPr>
+      <w:r>
+        <w:rPr>
+          <w:rtl w:val="0"/>
+        </w:rPr>
+        <w:t xml:space="preserve">Na priorização esqueça ter absoluta precisão! Você deve ter precisão suficiente para validar a sua hipótese. O principal ponto aqui não é ter precisão absoluta dos valores, queremos saber que você tem uma precisão suficientemente boa para tomar a decisão, para conseguir priorizar, para conseguir colocar nessa matriz de priorização e falar, dado essas oito alternativas que eu tenho, essas duas aqui vão me trazer os melhores resultados.</w:t>
+      </w:r>
+    </w:p>
+    <w:p>
+      <w:pPr>
+        <w:rPr/>
+      </w:pPr>
+      <w:r>
+        <w:rPr>
+          <w:rtl w:val="0"/>
+        </w:rPr>
+      </w:r>
+    </w:p>
+    <w:p>
+      <w:pPr>
+        <w:rPr/>
+      </w:pPr>
+      <w:r>
+        <w:rPr>
+          <w:rtl w:val="0"/>
+        </w:rPr>
+        <w:t xml:space="preserve">“Often right but Never Without Factual Justification" - Victor Cheng</w:t>
+      </w:r>
+    </w:p>
+    <w:p>
+      <w:pPr>
+        <w:rPr/>
+      </w:pPr>
+      <w:r>
+        <w:rPr>
+          <w:rtl w:val="0"/>
+        </w:rPr>
+      </w:r>
+    </w:p>
+    <w:p>
+      <w:pPr>
+        <w:jc w:val="center"/>
+        <w:rPr/>
+      </w:pPr>
+      <w:r>
+        <w:rPr/>
+        <w:drawing>
+          <wp:inline distB="114300" distT="114300" distL="114300" distR="114300">
+            <wp:extent cx="3452813" cy="2702648"/>
+            <wp:effectExtent b="0" l="0" r="0" t="0"/>
+            <wp:docPr id="3" name="image5.png"/>
+            <a:graphic>
+              <a:graphicData uri="http://schemas.openxmlformats.org/drawingml/2006/picture">
+                <pic:pic>
+                  <pic:nvPicPr>
+                    <pic:cNvPr id="0" name="image5.png"/>
+                    <pic:cNvPicPr preferRelativeResize="0"/>
+                  </pic:nvPicPr>
+                  <pic:blipFill>
+                    <a:blip r:embed="rId15"/>
+                    <a:srcRect b="0" l="0" r="0" t="0"/>
+                    <a:stretch>
+                      <a:fillRect/>
+                    </a:stretch>
+                  </pic:blipFill>
+                  <pic:spPr>
+                    <a:xfrm>
+                      <a:off x="0" y="0"/>
+                      <a:ext cx="3452813" cy="2702648"/>
+                    </a:xfrm>
+                    <a:prstGeom prst="rect"/>
+                    <a:ln/>
+                  </pic:spPr>
+                </pic:pic>
+              </a:graphicData>
+            </a:graphic>
+          </wp:inline>
+        </w:drawing>
+      </w:r>
+      <w:r>
+        <w:rPr>
+          <w:rtl w:val="0"/>
+        </w:rPr>
+      </w:r>
+    </w:p>
+    <w:p>
+      <w:pPr>
+        <w:rPr/>
+      </w:pPr>
+      <w:r>
+        <w:rPr>
+          <w:rtl w:val="0"/>
+        </w:rPr>
+      </w:r>
+    </w:p>
+    <w:p>
+      <w:pPr>
+        <w:rPr/>
+      </w:pPr>
+      <w:r>
+        <w:rPr>
+          <w:rtl w:val="0"/>
+        </w:rPr>
+        <w:t xml:space="preserve">Por outro lado, quando olhamos para uma taxa de cancelamento dos clientes que não querem mais ser clientes, é importante eu ter a casa decimal ter maior precisão, pois se a base de clientes for elevada sair de 1% para 1,5% importa muito. Temos que ter cuidado nessas situações para  mostrar o que importa, qual é o número que de fato importa para não chegar com preciosismo nesses números e estar discutindo coisas que não precisam.</w:t>
+      </w:r>
+    </w:p>
+    <w:p>
+      <w:pPr>
+        <w:rPr/>
+      </w:pPr>
+      <w:r>
+        <w:rPr>
+          <w:rtl w:val="0"/>
+        </w:rPr>
+      </w:r>
+    </w:p>
+    <w:p>
+      <w:pPr>
+        <w:rPr/>
+      </w:pPr>
+      <w:r>
+        <w:rPr>
+          <w:rtl w:val="0"/>
+        </w:rPr>
+        <w:t xml:space="preserve">Para uma priorização o mais importante é juntarmos os dados com a nossa intuição, com a experiência de negócio, com a experiência dos pares, dos gestores, do dono da empresa, etc.</w:t>
+      </w:r>
+    </w:p>
+    <w:p>
+      <w:pPr>
+        <w:rPr/>
+      </w:pPr>
+      <w:r>
+        <w:rPr>
+          <w:rtl w:val="0"/>
+        </w:rPr>
+      </w:r>
+    </w:p>
+    <w:p>
+      <w:pPr>
         <w:pStyle w:val="Heading1"/>
         <w:rPr/>
       </w:pPr>
-      <w:bookmarkStart w:colFirst="0" w:colLast="0" w:name="_jlx34svbjigw" w:id="130"/>
-      <w:bookmarkEnd w:id="130"/>
+      <w:bookmarkStart w:colFirst="0" w:colLast="0" w:name="_jlx34svbjigw" w:id="132"/>
+      <w:bookmarkEnd w:id="132"/>
       <w:r>
         <w:rPr>
           <w:rtl w:val="0"/>
@@ -20758,8 +21417,8 @@
         <w:pStyle w:val="Heading2"/>
         <w:rPr/>
       </w:pPr>
-      <w:bookmarkStart w:colFirst="0" w:colLast="0" w:name="_dykfmrpnf5v3" w:id="131"/>
-      <w:bookmarkEnd w:id="131"/>
+      <w:bookmarkStart w:colFirst="0" w:colLast="0" w:name="_dykfmrpnf5v3" w:id="133"/>
+      <w:bookmarkEnd w:id="133"/>
       <w:r>
         <w:rPr>
           <w:rtl w:val="0"/>
@@ -20810,16 +21469,16 @@
           <wp:inline distB="114300" distT="114300" distL="114300" distR="114300">
             <wp:extent cx="3443288" cy="1965382"/>
             <wp:effectExtent b="0" l="0" r="0" t="0"/>
-            <wp:docPr id="5" name="image6.png"/>
+            <wp:docPr id="6" name="image8.png"/>
             <a:graphic>
               <a:graphicData uri="http://schemas.openxmlformats.org/drawingml/2006/picture">
                 <pic:pic>
                   <pic:nvPicPr>
-                    <pic:cNvPr id="0" name="image6.png"/>
+                    <pic:cNvPr id="0" name="image8.png"/>
                     <pic:cNvPicPr preferRelativeResize="0"/>
                   </pic:nvPicPr>
                   <pic:blipFill>
-                    <a:blip r:embed="rId13"/>
+                    <a:blip r:embed="rId16"/>
                     <a:srcRect b="0" l="0" r="0" t="0"/>
                     <a:stretch>
                       <a:fillRect/>
@@ -21103,8 +21762,8 @@
         <w:pStyle w:val="Heading2"/>
         <w:rPr/>
       </w:pPr>
-      <w:bookmarkStart w:colFirst="0" w:colLast="0" w:name="_on0jspv67li" w:id="132"/>
-      <w:bookmarkEnd w:id="132"/>
+      <w:bookmarkStart w:colFirst="0" w:colLast="0" w:name="_on0jspv67li" w:id="134"/>
+      <w:bookmarkEnd w:id="134"/>
       <w:r>
         <w:rPr>
           <w:rtl w:val="0"/>
@@ -21148,8 +21807,8 @@
         <w:pStyle w:val="Heading2"/>
         <w:rPr/>
       </w:pPr>
-      <w:bookmarkStart w:colFirst="0" w:colLast="0" w:name="_3g8wk6rdm9s5" w:id="133"/>
-      <w:bookmarkEnd w:id="133"/>
+      <w:bookmarkStart w:colFirst="0" w:colLast="0" w:name="_3g8wk6rdm9s5" w:id="135"/>
+      <w:bookmarkEnd w:id="135"/>
       <w:r>
         <w:rPr>
           <w:rtl w:val="0"/>
@@ -21193,8 +21852,8 @@
         <w:pStyle w:val="Heading2"/>
         <w:rPr/>
       </w:pPr>
-      <w:bookmarkStart w:colFirst="0" w:colLast="0" w:name="_hbh32pd9m6cs" w:id="134"/>
-      <w:bookmarkEnd w:id="134"/>
+      <w:bookmarkStart w:colFirst="0" w:colLast="0" w:name="_hbh32pd9m6cs" w:id="136"/>
+      <w:bookmarkEnd w:id="136"/>
       <w:r>
         <w:rPr>
           <w:rtl w:val="0"/>
@@ -28491,6 +29150,116 @@
     </w:lvl>
   </w:abstractNum>
   <w:abstractNum w:abstractNumId="65">
+    <w:lvl w:ilvl="0">
+      <w:start w:val="1"/>
+      <w:numFmt w:val="bullet"/>
+      <w:lvlText w:val="●"/>
+      <w:lvlJc w:val="left"/>
+      <w:pPr>
+        <w:ind w:left="720" w:hanging="360"/>
+      </w:pPr>
+      <w:rPr>
+        <w:u w:val="none"/>
+      </w:rPr>
+    </w:lvl>
+    <w:lvl w:ilvl="1">
+      <w:start w:val="1"/>
+      <w:numFmt w:val="bullet"/>
+      <w:lvlText w:val="○"/>
+      <w:lvlJc w:val="left"/>
+      <w:pPr>
+        <w:ind w:left="1440" w:hanging="360"/>
+      </w:pPr>
+      <w:rPr>
+        <w:u w:val="none"/>
+      </w:rPr>
+    </w:lvl>
+    <w:lvl w:ilvl="2">
+      <w:start w:val="1"/>
+      <w:numFmt w:val="bullet"/>
+      <w:lvlText w:val="■"/>
+      <w:lvlJc w:val="left"/>
+      <w:pPr>
+        <w:ind w:left="2160" w:hanging="360"/>
+      </w:pPr>
+      <w:rPr>
+        <w:u w:val="none"/>
+      </w:rPr>
+    </w:lvl>
+    <w:lvl w:ilvl="3">
+      <w:start w:val="1"/>
+      <w:numFmt w:val="bullet"/>
+      <w:lvlText w:val="●"/>
+      <w:lvlJc w:val="left"/>
+      <w:pPr>
+        <w:ind w:left="2880" w:hanging="360"/>
+      </w:pPr>
+      <w:rPr>
+        <w:u w:val="none"/>
+      </w:rPr>
+    </w:lvl>
+    <w:lvl w:ilvl="4">
+      <w:start w:val="1"/>
+      <w:numFmt w:val="bullet"/>
+      <w:lvlText w:val="○"/>
+      <w:lvlJc w:val="left"/>
+      <w:pPr>
+        <w:ind w:left="3600" w:hanging="360"/>
+      </w:pPr>
+      <w:rPr>
+        <w:u w:val="none"/>
+      </w:rPr>
+    </w:lvl>
+    <w:lvl w:ilvl="5">
+      <w:start w:val="1"/>
+      <w:numFmt w:val="bullet"/>
+      <w:lvlText w:val="■"/>
+      <w:lvlJc w:val="left"/>
+      <w:pPr>
+        <w:ind w:left="4320" w:hanging="360"/>
+      </w:pPr>
+      <w:rPr>
+        <w:u w:val="none"/>
+      </w:rPr>
+    </w:lvl>
+    <w:lvl w:ilvl="6">
+      <w:start w:val="1"/>
+      <w:numFmt w:val="bullet"/>
+      <w:lvlText w:val="●"/>
+      <w:lvlJc w:val="left"/>
+      <w:pPr>
+        <w:ind w:left="5040" w:hanging="360"/>
+      </w:pPr>
+      <w:rPr>
+        <w:u w:val="none"/>
+      </w:rPr>
+    </w:lvl>
+    <w:lvl w:ilvl="7">
+      <w:start w:val="1"/>
+      <w:numFmt w:val="bullet"/>
+      <w:lvlText w:val="○"/>
+      <w:lvlJc w:val="left"/>
+      <w:pPr>
+        <w:ind w:left="5760" w:hanging="360"/>
+      </w:pPr>
+      <w:rPr>
+        <w:u w:val="none"/>
+      </w:rPr>
+    </w:lvl>
+    <w:lvl w:ilvl="8">
+      <w:start w:val="1"/>
+      <w:numFmt w:val="bullet"/>
+      <w:lvlText w:val="■"/>
+      <w:lvlJc w:val="left"/>
+      <w:pPr>
+        <w:ind w:left="6480" w:hanging="360"/>
+      </w:pPr>
+      <w:rPr>
+        <w:u w:val="none"/>
+      </w:rPr>
+    </w:lvl>
+  </w:abstractNum>
+  <w:abstractNum w:abstractNumId="66">
     <w:lvl w:ilvl="0">
       <w:start w:val="1"/>
       <w:numFmt w:val="bullet"/>
@@ -28794,6 +29563,9 @@
   </w:num>
   <w:num w:numId="65">
     <w:abstractNumId w:val="65"/>
+  </w:num>
+  <w:num w:numId="66">
+    <w:abstractNumId w:val="66"/>
   </w:num>
 </w:numbering>
 </file>

</xml_diff>

<commit_message>
novas aulas do curso
</commit_message>
<xml_diff>
--- a/Curso de Análise de Dados e Métricas de Marketing e Vendas/Curso de Análise de Dados e Métricas de Marketing e Vendas.docx
+++ b/Curso de Análise de Dados e Métricas de Marketing e Vendas/Curso de Análise de Dados e Métricas de Marketing e Vendas.docx
@@ -148,7 +148,7 @@
               </w:rPr>
               <w:t xml:space="preserve">Curso de Análise de Dados e Métricas de Marketing e Vendas</w:t>
               <w:tab/>
-              <w:t xml:space="preserve">4</w:t>
+              <w:t xml:space="preserve">5</w:t>
             </w:r>
           </w:hyperlink>
           <w:r>
@@ -197,7 +197,7 @@
               </w:rPr>
               <w:t xml:space="preserve">Primeiros passos com Métricas e Análise de Dados</w:t>
               <w:tab/>
-              <w:t xml:space="preserve">4</w:t>
+              <w:t xml:space="preserve">5</w:t>
             </w:r>
           </w:hyperlink>
           <w:r>
@@ -247,7 +247,7 @@
               </w:rPr>
               <w:t xml:space="preserve">O que vai aprender</w:t>
               <w:tab/>
-              <w:t xml:space="preserve">4</w:t>
+              <w:t xml:space="preserve">5</w:t>
             </w:r>
           </w:hyperlink>
           <w:r>
@@ -297,7 +297,7 @@
               </w:rPr>
               <w:t xml:space="preserve">Introdução às Métricas e Análise de Dados</w:t>
               <w:tab/>
-              <w:t xml:space="preserve">4</w:t>
+              <w:t xml:space="preserve">5</w:t>
             </w:r>
           </w:hyperlink>
           <w:r>
@@ -346,7 +346,7 @@
               </w:rPr>
               <w:t xml:space="preserve">Leads</w:t>
               <w:tab/>
-              <w:t xml:space="preserve">4</w:t>
+              <w:t xml:space="preserve">5</w:t>
             </w:r>
           </w:hyperlink>
           <w:r>
@@ -396,7 +396,7 @@
               </w:rPr>
               <w:t xml:space="preserve">Tipos de Leads</w:t>
               <w:tab/>
-              <w:t xml:space="preserve">4</w:t>
+              <w:t xml:space="preserve">5</w:t>
             </w:r>
           </w:hyperlink>
           <w:r>
@@ -446,7 +446,7 @@
               </w:rPr>
               <w:t xml:space="preserve">Cold Leads</w:t>
               <w:tab/>
-              <w:t xml:space="preserve">5</w:t>
+              <w:t xml:space="preserve">6</w:t>
             </w:r>
           </w:hyperlink>
           <w:r>
@@ -496,7 +496,7 @@
               </w:rPr>
               <w:t xml:space="preserve">Warm Leads</w:t>
               <w:tab/>
-              <w:t xml:space="preserve">5</w:t>
+              <w:t xml:space="preserve">6</w:t>
             </w:r>
           </w:hyperlink>
           <w:r>
@@ -546,7 +546,7 @@
               </w:rPr>
               <w:t xml:space="preserve">Hot Leads</w:t>
               <w:tab/>
-              <w:t xml:space="preserve">5</w:t>
+              <w:t xml:space="preserve">6</w:t>
             </w:r>
           </w:hyperlink>
           <w:r>
@@ -596,7 +596,7 @@
               </w:rPr>
               <w:t xml:space="preserve">Importância dos Leads</w:t>
               <w:tab/>
-              <w:t xml:space="preserve">5</w:t>
+              <w:t xml:space="preserve">6</w:t>
             </w:r>
           </w:hyperlink>
           <w:r>
@@ -646,7 +646,7 @@
               </w:rPr>
               <w:t xml:space="preserve">Como Capturar Leads?</w:t>
               <w:tab/>
-              <w:t xml:space="preserve">5</w:t>
+              <w:t xml:space="preserve">6</w:t>
             </w:r>
           </w:hyperlink>
           <w:r>
@@ -696,7 +696,7 @@
               </w:rPr>
               <w:t xml:space="preserve">Qualificação de Leads</w:t>
               <w:tab/>
-              <w:t xml:space="preserve">6</w:t>
+              <w:t xml:space="preserve">7</w:t>
             </w:r>
           </w:hyperlink>
           <w:r>
@@ -746,7 +746,7 @@
               </w:rPr>
               <w:t xml:space="preserve">Conversão de Leads</w:t>
               <w:tab/>
-              <w:t xml:space="preserve">6</w:t>
+              <w:t xml:space="preserve">7</w:t>
             </w:r>
           </w:hyperlink>
           <w:r>
@@ -795,7 +795,7 @@
               </w:rPr>
               <w:t xml:space="preserve">Lead Scoring</w:t>
               <w:tab/>
-              <w:t xml:space="preserve">6</w:t>
+              <w:t xml:space="preserve">7</w:t>
             </w:r>
           </w:hyperlink>
           <w:r>
@@ -845,7 +845,7 @@
               </w:rPr>
               <w:t xml:space="preserve">Benefícios do Lead Scoring</w:t>
               <w:tab/>
-              <w:t xml:space="preserve">6</w:t>
+              <w:t xml:space="preserve">7</w:t>
             </w:r>
           </w:hyperlink>
           <w:r>
@@ -895,7 +895,7 @@
               </w:rPr>
               <w:t xml:space="preserve">Como Funciona o Lead Scoring</w:t>
               <w:tab/>
-              <w:t xml:space="preserve">7</w:t>
+              <w:t xml:space="preserve">8</w:t>
             </w:r>
           </w:hyperlink>
           <w:r>
@@ -945,7 +945,7 @@
               </w:rPr>
               <w:t xml:space="preserve">Pontuação do Lead Scoring</w:t>
               <w:tab/>
-              <w:t xml:space="preserve">7</w:t>
+              <w:t xml:space="preserve">8</w:t>
             </w:r>
           </w:hyperlink>
           <w:r>
@@ -995,7 +995,7 @@
               </w:rPr>
               <w:t xml:space="preserve">Ferramentas de Lead Scoring</w:t>
               <w:tab/>
-              <w:t xml:space="preserve">7</w:t>
+              <w:t xml:space="preserve">8</w:t>
             </w:r>
           </w:hyperlink>
           <w:r>
@@ -1044,7 +1044,7 @@
               </w:rPr>
               <w:t xml:space="preserve">ROI - Return on Investment (Retorno Sobre Investimento)</w:t>
               <w:tab/>
-              <w:t xml:space="preserve">7</w:t>
+              <w:t xml:space="preserve">8</w:t>
             </w:r>
           </w:hyperlink>
           <w:r>
@@ -1094,7 +1094,7 @@
               </w:rPr>
               <w:t xml:space="preserve">ROI de Funil</w:t>
               <w:tab/>
-              <w:t xml:space="preserve">8</w:t>
+              <w:t xml:space="preserve">9</w:t>
             </w:r>
           </w:hyperlink>
           <w:r>
@@ -1143,7 +1143,7 @@
               </w:rPr>
               <w:t xml:space="preserve">A importância da análise de dados para o sucesso de Marketing e Vendas</w:t>
               <w:tab/>
-              <w:t xml:space="preserve">8</w:t>
+              <w:t xml:space="preserve">9</w:t>
             </w:r>
           </w:hyperlink>
           <w:r>
@@ -1193,7 +1193,7 @@
               </w:rPr>
               <w:t xml:space="preserve">Os 5 benefícios da análise de dados</w:t>
               <w:tab/>
-              <w:t xml:space="preserve">8</w:t>
+              <w:t xml:space="preserve">9</w:t>
             </w:r>
           </w:hyperlink>
           <w:r>
@@ -1243,7 +1243,7 @@
               </w:rPr>
               <w:t xml:space="preserve">1. Compreender melhor o seu público alvo</w:t>
               <w:tab/>
-              <w:t xml:space="preserve">8</w:t>
+              <w:t xml:space="preserve">9</w:t>
             </w:r>
           </w:hyperlink>
           <w:r>
@@ -1293,7 +1293,7 @@
               </w:rPr>
               <w:t xml:space="preserve">2. Tomar decisões mais precisas em relação à estratégia de vendas</w:t>
               <w:tab/>
-              <w:t xml:space="preserve">8</w:t>
+              <w:t xml:space="preserve">9</w:t>
             </w:r>
           </w:hyperlink>
           <w:r>
@@ -1343,7 +1343,7 @@
               </w:rPr>
               <w:t xml:space="preserve">3. Monitorar o desempenho de vendas da empresa</w:t>
               <w:tab/>
-              <w:t xml:space="preserve">8</w:t>
+              <w:t xml:space="preserve">9</w:t>
             </w:r>
           </w:hyperlink>
           <w:r>
@@ -1393,7 +1393,7 @@
               </w:rPr>
               <w:t xml:space="preserve">4. Melhorar a experiência do cliente</w:t>
               <w:tab/>
-              <w:t xml:space="preserve">9</w:t>
+              <w:t xml:space="preserve">10</w:t>
             </w:r>
           </w:hyperlink>
           <w:r>
@@ -1443,7 +1443,7 @@
               </w:rPr>
               <w:t xml:space="preserve">5. Prever a demanda por produtos e serviços</w:t>
               <w:tab/>
-              <w:t xml:space="preserve">9</w:t>
+              <w:t xml:space="preserve">10</w:t>
             </w:r>
           </w:hyperlink>
           <w:r>
@@ -1492,7 +1492,7 @@
               </w:rPr>
               <w:t xml:space="preserve">CRM Customer Relationship Management</w:t>
               <w:tab/>
-              <w:t xml:space="preserve">9</w:t>
+              <w:t xml:space="preserve">10</w:t>
             </w:r>
           </w:hyperlink>
           <w:r>
@@ -1542,7 +1542,7 @@
               </w:rPr>
               <w:t xml:space="preserve">Importância do CRM para as análises</w:t>
               <w:tab/>
-              <w:t xml:space="preserve">9</w:t>
+              <w:t xml:space="preserve">10</w:t>
             </w:r>
           </w:hyperlink>
           <w:r>
@@ -1592,7 +1592,7 @@
               </w:rPr>
               <w:t xml:space="preserve">Sistema CRM</w:t>
               <w:tab/>
-              <w:t xml:space="preserve">9</w:t>
+              <w:t xml:space="preserve">10</w:t>
             </w:r>
           </w:hyperlink>
           <w:r>
@@ -1642,7 +1642,7 @@
               </w:rPr>
               <w:t xml:space="preserve">Benefícios do CRM</w:t>
               <w:tab/>
-              <w:t xml:space="preserve">10</w:t>
+              <w:t xml:space="preserve">11</w:t>
             </w:r>
           </w:hyperlink>
           <w:r>
@@ -1692,7 +1692,7 @@
               </w:rPr>
               <w:t xml:space="preserve">Tipos de CRM</w:t>
               <w:tab/>
-              <w:t xml:space="preserve">10</w:t>
+              <w:t xml:space="preserve">11</w:t>
             </w:r>
           </w:hyperlink>
           <w:r>
@@ -1741,7 +1741,7 @@
               </w:rPr>
               <w:t xml:space="preserve">Diferentes tipos de visão para análise: estratégica, tática e operacional</w:t>
               <w:tab/>
-              <w:t xml:space="preserve">10</w:t>
+              <w:t xml:space="preserve">11</w:t>
             </w:r>
           </w:hyperlink>
           <w:r>
@@ -1791,7 +1791,7 @@
               </w:rPr>
               <w:t xml:space="preserve">Visão Estratégica</w:t>
               <w:tab/>
-              <w:t xml:space="preserve">11</w:t>
+              <w:t xml:space="preserve">12</w:t>
             </w:r>
           </w:hyperlink>
           <w:r>
@@ -1841,7 +1841,7 @@
               </w:rPr>
               <w:t xml:space="preserve">Exemplos de métricas de análise estratégica</w:t>
               <w:tab/>
-              <w:t xml:space="preserve">11</w:t>
+              <w:t xml:space="preserve">12</w:t>
             </w:r>
           </w:hyperlink>
           <w:r>
@@ -1891,7 +1891,7 @@
               </w:rPr>
               <w:t xml:space="preserve">Principais indicadores relacionados com a visão estratégica</w:t>
               <w:tab/>
-              <w:t xml:space="preserve">11</w:t>
+              <w:t xml:space="preserve">12</w:t>
             </w:r>
           </w:hyperlink>
           <w:r>
@@ -1941,7 +1941,7 @@
               </w:rPr>
               <w:t xml:space="preserve">Visão Tática</w:t>
               <w:tab/>
-              <w:t xml:space="preserve">11</w:t>
+              <w:t xml:space="preserve">12</w:t>
             </w:r>
           </w:hyperlink>
           <w:r>
@@ -1991,7 +1991,7 @@
               </w:rPr>
               <w:t xml:space="preserve">Exemplos de métricas de análise tática</w:t>
               <w:tab/>
-              <w:t xml:space="preserve">12</w:t>
+              <w:t xml:space="preserve">13</w:t>
             </w:r>
           </w:hyperlink>
           <w:r>
@@ -2041,7 +2041,7 @@
               </w:rPr>
               <w:t xml:space="preserve">Principais indicadores relacionados a visão tática</w:t>
               <w:tab/>
-              <w:t xml:space="preserve">12</w:t>
+              <w:t xml:space="preserve">13</w:t>
             </w:r>
           </w:hyperlink>
           <w:r>
@@ -2091,7 +2091,7 @@
               </w:rPr>
               <w:t xml:space="preserve">Visão operacional</w:t>
               <w:tab/>
-              <w:t xml:space="preserve">12</w:t>
+              <w:t xml:space="preserve">13</w:t>
             </w:r>
           </w:hyperlink>
           <w:r>
@@ -2141,7 +2141,7 @@
               </w:rPr>
               <w:t xml:space="preserve">Exemplos de métricas de análise operacional</w:t>
               <w:tab/>
-              <w:t xml:space="preserve">12</w:t>
+              <w:t xml:space="preserve">13</w:t>
             </w:r>
           </w:hyperlink>
           <w:r>
@@ -2191,7 +2191,7 @@
               </w:rPr>
               <w:t xml:space="preserve">Principais indicadores relacionados com a visão operacional</w:t>
               <w:tab/>
-              <w:t xml:space="preserve">12</w:t>
+              <w:t xml:space="preserve">13</w:t>
             </w:r>
           </w:hyperlink>
           <w:r>
@@ -2240,7 +2240,7 @@
               </w:rPr>
               <w:t xml:space="preserve">Métricas de Vaidade</w:t>
               <w:tab/>
-              <w:t xml:space="preserve">13</w:t>
+              <w:t xml:space="preserve">14</w:t>
             </w:r>
           </w:hyperlink>
           <w:r>
@@ -2289,7 +2289,7 @@
               </w:rPr>
               <w:t xml:space="preserve">Métricas de Negócios</w:t>
               <w:tab/>
-              <w:t xml:space="preserve">13</w:t>
+              <w:t xml:space="preserve">14</w:t>
             </w:r>
           </w:hyperlink>
           <w:r>
@@ -2339,7 +2339,7 @@
               </w:rPr>
               <w:t xml:space="preserve">Métricas de marketing</w:t>
               <w:tab/>
-              <w:t xml:space="preserve">14</w:t>
+              <w:t xml:space="preserve">15</w:t>
             </w:r>
           </w:hyperlink>
           <w:r>
@@ -2389,7 +2389,7 @@
               </w:rPr>
               <w:t xml:space="preserve">Métricas de vendas</w:t>
               <w:tab/>
-              <w:t xml:space="preserve">14</w:t>
+              <w:t xml:space="preserve">15</w:t>
             </w:r>
           </w:hyperlink>
           <w:r>
@@ -2439,7 +2439,7 @@
               </w:rPr>
               <w:t xml:space="preserve">Análise de Métricas</w:t>
               <w:tab/>
-              <w:t xml:space="preserve">15</w:t>
+              <w:t xml:space="preserve">16</w:t>
             </w:r>
           </w:hyperlink>
           <w:r>
@@ -2488,7 +2488,7 @@
               </w:rPr>
               <w:t xml:space="preserve">Churn</w:t>
               <w:tab/>
-              <w:t xml:space="preserve">15</w:t>
+              <w:t xml:space="preserve">16</w:t>
             </w:r>
           </w:hyperlink>
           <w:r>
@@ -2538,7 +2538,7 @@
               </w:rPr>
               <w:t xml:space="preserve">Churn de clientes</w:t>
               <w:tab/>
-              <w:t xml:space="preserve">15</w:t>
+              <w:t xml:space="preserve">16</w:t>
             </w:r>
           </w:hyperlink>
           <w:r>
@@ -2588,7 +2588,7 @@
               </w:rPr>
               <w:t xml:space="preserve">Churn de receita</w:t>
               <w:tab/>
-              <w:t xml:space="preserve">15</w:t>
+              <w:t xml:space="preserve">16</w:t>
             </w:r>
           </w:hyperlink>
           <w:r>
@@ -2638,7 +2638,7 @@
               </w:rPr>
               <w:t xml:space="preserve">Por que o churn é importante</w:t>
               <w:tab/>
-              <w:t xml:space="preserve">16</w:t>
+              <w:t xml:space="preserve">17</w:t>
             </w:r>
           </w:hyperlink>
           <w:r>
@@ -2688,7 +2688,7 @@
               </w:rPr>
               <w:t xml:space="preserve">Como reduzir o churn</w:t>
               <w:tab/>
-              <w:t xml:space="preserve">16</w:t>
+              <w:t xml:space="preserve">17</w:t>
             </w:r>
           </w:hyperlink>
           <w:r>
@@ -2737,7 +2737,7 @@
               </w:rPr>
               <w:t xml:space="preserve">Como usar dados para comprovar resultados</w:t>
               <w:tab/>
-              <w:t xml:space="preserve">16</w:t>
+              <w:t xml:space="preserve">17</w:t>
             </w:r>
           </w:hyperlink>
           <w:r>
@@ -2787,7 +2787,7 @@
               </w:rPr>
               <w:t xml:space="preserve">Apresentação de resultados</w:t>
               <w:tab/>
-              <w:t xml:space="preserve">16</w:t>
+              <w:t xml:space="preserve">17</w:t>
             </w:r>
           </w:hyperlink>
           <w:r>
@@ -2837,7 +2837,7 @@
               </w:rPr>
               <w:t xml:space="preserve">Etapas na Apresentação de Resultados</w:t>
               <w:tab/>
-              <w:t xml:space="preserve">17</w:t>
+              <w:t xml:space="preserve">18</w:t>
             </w:r>
           </w:hyperlink>
           <w:r>
@@ -2887,7 +2887,7 @@
               </w:rPr>
               <w:t xml:space="preserve">1ª Etapa</w:t>
               <w:tab/>
-              <w:t xml:space="preserve">17</w:t>
+              <w:t xml:space="preserve">18</w:t>
             </w:r>
           </w:hyperlink>
           <w:r>
@@ -2937,7 +2937,7 @@
               </w:rPr>
               <w:t xml:space="preserve">2ª Etapa</w:t>
               <w:tab/>
-              <w:t xml:space="preserve">17</w:t>
+              <w:t xml:space="preserve">18</w:t>
             </w:r>
           </w:hyperlink>
           <w:r>
@@ -2987,7 +2987,7 @@
               </w:rPr>
               <w:t xml:space="preserve">3ª Etapa</w:t>
               <w:tab/>
-              <w:t xml:space="preserve">17</w:t>
+              <w:t xml:space="preserve">18</w:t>
             </w:r>
           </w:hyperlink>
           <w:r>
@@ -3036,7 +3036,7 @@
               </w:rPr>
               <w:t xml:space="preserve">Teste A/B</w:t>
               <w:tab/>
-              <w:t xml:space="preserve">17</w:t>
+              <w:t xml:space="preserve">18</w:t>
             </w:r>
           </w:hyperlink>
           <w:r>
@@ -3086,7 +3086,7 @@
               </w:rPr>
               <w:t xml:space="preserve">Como funciona um Teste A/B</w:t>
               <w:tab/>
-              <w:t xml:space="preserve">17</w:t>
+              <w:t xml:space="preserve">18</w:t>
             </w:r>
           </w:hyperlink>
           <w:r>
@@ -3136,7 +3136,7 @@
               </w:rPr>
               <w:t xml:space="preserve">Exemplos de Testes A/B</w:t>
               <w:tab/>
-              <w:t xml:space="preserve">18</w:t>
+              <w:t xml:space="preserve">19</w:t>
             </w:r>
           </w:hyperlink>
           <w:r>
@@ -3185,7 +3185,7 @@
               </w:rPr>
               <w:t xml:space="preserve">Mão na massa: Diagnóstico para entender o que está acontecendo com o seu Marketing</w:t>
               <w:tab/>
-              <w:t xml:space="preserve">18</w:t>
+              <w:t xml:space="preserve">19</w:t>
             </w:r>
           </w:hyperlink>
           <w:r>
@@ -3235,7 +3235,7 @@
               </w:rPr>
               <w:t xml:space="preserve">Níveis de Diagnósticos</w:t>
               <w:tab/>
-              <w:t xml:space="preserve">18</w:t>
+              <w:t xml:space="preserve">19</w:t>
             </w:r>
           </w:hyperlink>
           <w:r>
@@ -3285,7 +3285,7 @@
               </w:rPr>
               <w:t xml:space="preserve">Frequência de Relatórios</w:t>
               <w:tab/>
-              <w:t xml:space="preserve">19</w:t>
+              <w:t xml:space="preserve">20</w:t>
             </w:r>
           </w:hyperlink>
           <w:r>
@@ -3335,7 +3335,7 @@
               </w:rPr>
               <w:t xml:space="preserve">Relatórios Diários</w:t>
               <w:tab/>
-              <w:t xml:space="preserve">19</w:t>
+              <w:t xml:space="preserve">20</w:t>
             </w:r>
           </w:hyperlink>
           <w:r>
@@ -3385,7 +3385,7 @@
               </w:rPr>
               <w:t xml:space="preserve">Relatórios Semanais</w:t>
               <w:tab/>
-              <w:t xml:space="preserve">19</w:t>
+              <w:t xml:space="preserve">20</w:t>
             </w:r>
           </w:hyperlink>
           <w:r>
@@ -3435,7 +3435,7 @@
               </w:rPr>
               <w:t xml:space="preserve">Relatórios Mensais</w:t>
               <w:tab/>
-              <w:t xml:space="preserve">19</w:t>
+              <w:t xml:space="preserve">20</w:t>
             </w:r>
           </w:hyperlink>
           <w:r>
@@ -3485,7 +3485,7 @@
               </w:rPr>
               <w:t xml:space="preserve">5 passos para fazer um diagnóstico de Marketing</w:t>
               <w:tab/>
-              <w:t xml:space="preserve">19</w:t>
+              <w:t xml:space="preserve">20</w:t>
             </w:r>
           </w:hyperlink>
           <w:r>
@@ -3535,7 +3535,7 @@
               </w:rPr>
               <w:t xml:space="preserve">1. Performance do Funil de Marketing até as Vendas</w:t>
               <w:tab/>
-              <w:t xml:space="preserve">19</w:t>
+              <w:t xml:space="preserve">20</w:t>
             </w:r>
           </w:hyperlink>
           <w:r>
@@ -3585,7 +3585,7 @@
               </w:rPr>
               <w:t xml:space="preserve">2. Análise de Personas</w:t>
               <w:tab/>
-              <w:t xml:space="preserve">20</w:t>
+              <w:t xml:space="preserve">21</w:t>
             </w:r>
           </w:hyperlink>
           <w:r>
@@ -3635,7 +3635,7 @@
               </w:rPr>
               <w:t xml:space="preserve">3. Análise de Canais</w:t>
               <w:tab/>
-              <w:t xml:space="preserve">20</w:t>
+              <w:t xml:space="preserve">21</w:t>
             </w:r>
           </w:hyperlink>
           <w:r>
@@ -3685,7 +3685,7 @@
               </w:rPr>
               <w:t xml:space="preserve">4. Geração de Leads</w:t>
               <w:tab/>
-              <w:t xml:space="preserve">20</w:t>
+              <w:t xml:space="preserve">21</w:t>
             </w:r>
           </w:hyperlink>
           <w:r>
@@ -3735,7 +3735,7 @@
               </w:rPr>
               <w:t xml:space="preserve">5. Relacionamento com o público</w:t>
               <w:tab/>
-              <w:t xml:space="preserve">21</w:t>
+              <w:t xml:space="preserve">22</w:t>
             </w:r>
           </w:hyperlink>
           <w:r>
@@ -3785,7 +3785,7 @@
               </w:rPr>
               <w:t xml:space="preserve">6. Bônus + 5 Dicas</w:t>
               <w:tab/>
-              <w:t xml:space="preserve">21</w:t>
+              <w:t xml:space="preserve">22</w:t>
             </w:r>
           </w:hyperlink>
           <w:r>
@@ -3834,7 +3834,7 @@
               </w:rPr>
               <w:t xml:space="preserve">Mão na massa: Diagnóstico para Conhecer sua Realidade na Análise das Vendas</w:t>
               <w:tab/>
-              <w:t xml:space="preserve">21</w:t>
+              <w:t xml:space="preserve">22</w:t>
             </w:r>
           </w:hyperlink>
           <w:r>
@@ -3884,7 +3884,7 @@
               </w:rPr>
               <w:t xml:space="preserve">5 passos para fazer um diagnóstico de Vendas</w:t>
               <w:tab/>
-              <w:t xml:space="preserve">22</w:t>
+              <w:t xml:space="preserve">23</w:t>
             </w:r>
           </w:hyperlink>
           <w:r>
@@ -3934,7 +3934,7 @@
               </w:rPr>
               <w:t xml:space="preserve">1. Qualificação dos Leads</w:t>
               <w:tab/>
-              <w:t xml:space="preserve">22</w:t>
+              <w:t xml:space="preserve">23</w:t>
             </w:r>
           </w:hyperlink>
           <w:r>
@@ -3984,7 +3984,7 @@
               </w:rPr>
               <w:t xml:space="preserve">2. Integração entre Marketing e Vendas</w:t>
               <w:tab/>
-              <w:t xml:space="preserve">22</w:t>
+              <w:t xml:space="preserve">23</w:t>
             </w:r>
           </w:hyperlink>
           <w:r>
@@ -4034,7 +4034,7 @@
               </w:rPr>
               <w:t xml:space="preserve">3. SLA entre Marketing e Vendas</w:t>
               <w:tab/>
-              <w:t xml:space="preserve">22</w:t>
+              <w:t xml:space="preserve">23</w:t>
             </w:r>
           </w:hyperlink>
           <w:r>
@@ -4084,7 +4084,7 @@
               </w:rPr>
               <w:t xml:space="preserve">4. Ofertas de Vendas</w:t>
               <w:tab/>
-              <w:t xml:space="preserve">23</w:t>
+              <w:t xml:space="preserve">24</w:t>
             </w:r>
           </w:hyperlink>
           <w:r>
@@ -4134,7 +4134,7 @@
               </w:rPr>
               <w:t xml:space="preserve">5. Pós-venda</w:t>
               <w:tab/>
-              <w:t xml:space="preserve">23</w:t>
+              <w:t xml:space="preserve">24</w:t>
             </w:r>
           </w:hyperlink>
           <w:r>
@@ -4183,7 +4183,7 @@
               </w:rPr>
               <w:t xml:space="preserve">Pesquisa NPS (Net Promoter Score)</w:t>
               <w:tab/>
-              <w:t xml:space="preserve">23</w:t>
+              <w:t xml:space="preserve">24</w:t>
             </w:r>
           </w:hyperlink>
           <w:r>
@@ -4233,7 +4233,7 @@
               </w:rPr>
               <w:t xml:space="preserve">Classificação NPS</w:t>
               <w:tab/>
-              <w:t xml:space="preserve">23</w:t>
+              <w:t xml:space="preserve">24</w:t>
             </w:r>
           </w:hyperlink>
           <w:r>
@@ -4283,7 +4283,7 @@
               </w:rPr>
               <w:t xml:space="preserve">Promotores (Promoters)</w:t>
               <w:tab/>
-              <w:t xml:space="preserve">24</w:t>
+              <w:t xml:space="preserve">25</w:t>
             </w:r>
           </w:hyperlink>
           <w:r>
@@ -4333,7 +4333,7 @@
               </w:rPr>
               <w:t xml:space="preserve">Passivos (Passives)</w:t>
               <w:tab/>
-              <w:t xml:space="preserve">24</w:t>
+              <w:t xml:space="preserve">25</w:t>
             </w:r>
           </w:hyperlink>
           <w:r>
@@ -4383,7 +4383,7 @@
               </w:rPr>
               <w:t xml:space="preserve">Detratores (Detractors)</w:t>
               <w:tab/>
-              <w:t xml:space="preserve">24</w:t>
+              <w:t xml:space="preserve">25</w:t>
             </w:r>
           </w:hyperlink>
           <w:r>
@@ -4433,7 +4433,7 @@
               </w:rPr>
               <w:t xml:space="preserve">Cálculo NPS</w:t>
               <w:tab/>
-              <w:t xml:space="preserve">24</w:t>
+              <w:t xml:space="preserve">25</w:t>
             </w:r>
           </w:hyperlink>
           <w:r>
@@ -4483,7 +4483,7 @@
               </w:rPr>
               <w:t xml:space="preserve">Interpretação do NPS</w:t>
               <w:tab/>
-              <w:t xml:space="preserve">24</w:t>
+              <w:t xml:space="preserve">25</w:t>
             </w:r>
           </w:hyperlink>
           <w:r>
@@ -4533,7 +4533,7 @@
               </w:rPr>
               <w:t xml:space="preserve">Benefícios da Pesquisa NPS</w:t>
               <w:tab/>
-              <w:t xml:space="preserve">24</w:t>
+              <w:t xml:space="preserve">25</w:t>
             </w:r>
           </w:hyperlink>
           <w:r>
@@ -4583,7 +4583,7 @@
               </w:rPr>
               <w:t xml:space="preserve">Como realizar uma pesquisa NPS</w:t>
               <w:tab/>
-              <w:t xml:space="preserve">24</w:t>
+              <w:t xml:space="preserve">25</w:t>
             </w:r>
           </w:hyperlink>
           <w:r>
@@ -4633,7 +4633,7 @@
               </w:rPr>
               <w:t xml:space="preserve">Dicas para Melhorar o NPS</w:t>
               <w:tab/>
-              <w:t xml:space="preserve">25</w:t>
+              <w:t xml:space="preserve">26</w:t>
             </w:r>
           </w:hyperlink>
           <w:r>
@@ -4682,7 +4682,7 @@
               </w:rPr>
               <w:t xml:space="preserve">A era do Analytics - Pensamento Estruturado</w:t>
               <w:tab/>
-              <w:t xml:space="preserve">25</w:t>
+              <w:t xml:space="preserve">26</w:t>
             </w:r>
           </w:hyperlink>
           <w:r>
@@ -4732,7 +4732,7 @@
               </w:rPr>
               <w:t xml:space="preserve">Importância do Dado</w:t>
               <w:tab/>
-              <w:t xml:space="preserve">25</w:t>
+              <w:t xml:space="preserve">26</w:t>
             </w:r>
           </w:hyperlink>
           <w:r>
@@ -4782,7 +4782,7 @@
               </w:rPr>
               <w:t xml:space="preserve">Tomada de Decisões Baseadas em Evidências</w:t>
               <w:tab/>
-              <w:t xml:space="preserve">25</w:t>
+              <w:t xml:space="preserve">26</w:t>
             </w:r>
           </w:hyperlink>
           <w:r>
@@ -4832,7 +4832,7 @@
               </w:rPr>
               <w:t xml:space="preserve">Otimização de Processos e Eficiência Operacional</w:t>
               <w:tab/>
-              <w:t xml:space="preserve">26</w:t>
+              <w:t xml:space="preserve">27</w:t>
             </w:r>
           </w:hyperlink>
           <w:r>
@@ -4882,7 +4882,7 @@
               </w:rPr>
               <w:t xml:space="preserve">Personalização e Experiência do Cliente</w:t>
               <w:tab/>
-              <w:t xml:space="preserve">26</w:t>
+              <w:t xml:space="preserve">27</w:t>
             </w:r>
           </w:hyperlink>
           <w:r>
@@ -4932,7 +4932,7 @@
               </w:rPr>
               <w:t xml:space="preserve">Inovação e Desenvolvimento de Novos Produtos/Serviços</w:t>
               <w:tab/>
-              <w:t xml:space="preserve">26</w:t>
+              <w:t xml:space="preserve">27</w:t>
             </w:r>
           </w:hyperlink>
           <w:r>
@@ -4982,7 +4982,7 @@
               </w:rPr>
               <w:t xml:space="preserve">Decisões por Análise dos Dados</w:t>
               <w:tab/>
-              <w:t xml:space="preserve">26</w:t>
+              <w:t xml:space="preserve">27</w:t>
             </w:r>
           </w:hyperlink>
           <w:r>
@@ -5032,7 +5032,7 @@
               </w:rPr>
               <w:t xml:space="preserve">Estruturando uma Decisão por Análise de Dados</w:t>
               <w:tab/>
-              <w:t xml:space="preserve">26</w:t>
+              <w:t xml:space="preserve">27</w:t>
             </w:r>
           </w:hyperlink>
           <w:r>
@@ -5082,7 +5082,7 @@
               </w:rPr>
               <w:t xml:space="preserve">Os 4 Tipos de Análises</w:t>
               <w:tab/>
-              <w:t xml:space="preserve">27</w:t>
+              <w:t xml:space="preserve">28</w:t>
             </w:r>
           </w:hyperlink>
           <w:r>
@@ -5132,7 +5132,7 @@
               </w:rPr>
               <w:t xml:space="preserve">Análise Descritiva</w:t>
               <w:tab/>
-              <w:t xml:space="preserve">27</w:t>
+              <w:t xml:space="preserve">28</w:t>
             </w:r>
           </w:hyperlink>
           <w:r>
@@ -5182,7 +5182,7 @@
               </w:rPr>
               <w:t xml:space="preserve">Análise Diagnóstica</w:t>
               <w:tab/>
-              <w:t xml:space="preserve">27</w:t>
+              <w:t xml:space="preserve">28</w:t>
             </w:r>
           </w:hyperlink>
           <w:r>
@@ -5232,7 +5232,7 @@
               </w:rPr>
               <w:t xml:space="preserve">Análises Prescritivas</w:t>
               <w:tab/>
-              <w:t xml:space="preserve">27</w:t>
+              <w:t xml:space="preserve">28</w:t>
             </w:r>
           </w:hyperlink>
           <w:r>
@@ -5282,7 +5282,7 @@
               </w:rPr>
               <w:t xml:space="preserve">Análise Preditivas</w:t>
               <w:tab/>
-              <w:t xml:space="preserve">27</w:t>
+              <w:t xml:space="preserve">28</w:t>
             </w:r>
           </w:hyperlink>
           <w:r>
@@ -5332,7 +5332,7 @@
               </w:rPr>
               <w:t xml:space="preserve">Desafios da Análise de Dados: Três Obstáculos a Superar</w:t>
               <w:tab/>
-              <w:t xml:space="preserve">27</w:t>
+              <w:t xml:space="preserve">28</w:t>
             </w:r>
           </w:hyperlink>
           <w:r>
@@ -5382,7 +5382,7 @@
               </w:rPr>
               <w:t xml:space="preserve">Ausência de Análise</w:t>
               <w:tab/>
-              <w:t xml:space="preserve">28</w:t>
+              <w:t xml:space="preserve">29</w:t>
             </w:r>
           </w:hyperlink>
           <w:r>
@@ -5432,7 +5432,7 @@
               </w:rPr>
               <w:t xml:space="preserve">Análise Urgente</w:t>
               <w:tab/>
-              <w:t xml:space="preserve">28</w:t>
+              <w:t xml:space="preserve">29</w:t>
             </w:r>
           </w:hyperlink>
           <w:r>
@@ -5482,7 +5482,7 @@
               </w:rPr>
               <w:t xml:space="preserve">Análise Superficial</w:t>
               <w:tab/>
-              <w:t xml:space="preserve">28</w:t>
+              <w:t xml:space="preserve">29</w:t>
             </w:r>
           </w:hyperlink>
           <w:r>
@@ -5531,7 +5531,7 @@
               </w:rPr>
               <w:t xml:space="preserve">Importância de ser uma pessoa analítica</w:t>
               <w:tab/>
-              <w:t xml:space="preserve">28</w:t>
+              <w:t xml:space="preserve">29</w:t>
             </w:r>
           </w:hyperlink>
           <w:r>
@@ -5581,7 +5581,7 @@
               </w:rPr>
               <w:t xml:space="preserve">Habilidades Técnicas</w:t>
               <w:tab/>
-              <w:t xml:space="preserve">29</w:t>
+              <w:t xml:space="preserve">30</w:t>
             </w:r>
           </w:hyperlink>
           <w:r>
@@ -5631,7 +5631,7 @@
               </w:rPr>
               <w:t xml:space="preserve">Pensamento Estruturado Como afiar o machado para achar as alavancas do negócio</w:t>
               <w:tab/>
-              <w:t xml:space="preserve">29</w:t>
+              <w:t xml:space="preserve">30</w:t>
             </w:r>
           </w:hyperlink>
           <w:r>
@@ -5681,7 +5681,7 @@
               </w:rPr>
               <w:t xml:space="preserve">Quantas maneiras de resolver um problema você conhece?</w:t>
               <w:tab/>
-              <w:t xml:space="preserve">30</w:t>
+              <w:t xml:space="preserve">31</w:t>
             </w:r>
           </w:hyperlink>
           <w:r>
@@ -5731,7 +5731,7 @@
               </w:rPr>
               <w:t xml:space="preserve">Método Tentativa e Erro</w:t>
               <w:tab/>
-              <w:t xml:space="preserve">30</w:t>
+              <w:t xml:space="preserve">31</w:t>
             </w:r>
           </w:hyperlink>
           <w:r>
@@ -5781,7 +5781,7 @@
               </w:rPr>
               <w:t xml:space="preserve">Método Guiado por Hipóteses</w:t>
               <w:tab/>
-              <w:t xml:space="preserve">31</w:t>
+              <w:t xml:space="preserve">32</w:t>
             </w:r>
           </w:hyperlink>
           <w:r>
@@ -5830,7 +5830,7 @@
               </w:rPr>
               <w:t xml:space="preserve">Estruturando uma análise</w:t>
               <w:tab/>
-              <w:t xml:space="preserve">31</w:t>
+              <w:t xml:space="preserve">32</w:t>
             </w:r>
           </w:hyperlink>
           <w:r>
@@ -5880,7 +5880,7 @@
               </w:rPr>
               <w:t xml:space="preserve">Passo 1: Tudo começa com um palpite ou um questionamento sobre algum problema</w:t>
               <w:tab/>
-              <w:t xml:space="preserve">31</w:t>
+              <w:t xml:space="preserve">32</w:t>
             </w:r>
           </w:hyperlink>
           <w:r>
@@ -5930,7 +5930,7 @@
               </w:rPr>
               <w:t xml:space="preserve">Passo 2: Construindo a sua árvore de dedução</w:t>
               <w:tab/>
-              <w:t xml:space="preserve">32</w:t>
+              <w:t xml:space="preserve">33</w:t>
             </w:r>
           </w:hyperlink>
           <w:r>
@@ -5980,7 +5980,7 @@
               </w:rPr>
               <w:t xml:space="preserve">Estruturação da Análise</w:t>
               <w:tab/>
-              <w:t xml:space="preserve">32</w:t>
+              <w:t xml:space="preserve">33</w:t>
             </w:r>
           </w:hyperlink>
           <w:r>
@@ -6030,7 +6030,7 @@
               </w:rPr>
               <w:t xml:space="preserve">Identificação de Relações Causais</w:t>
               <w:tab/>
-              <w:t xml:space="preserve">32</w:t>
+              <w:t xml:space="preserve">33</w:t>
             </w:r>
           </w:hyperlink>
           <w:r>
@@ -6080,7 +6080,7 @@
               </w:rPr>
               <w:t xml:space="preserve">Validação de Hipóteses</w:t>
               <w:tab/>
-              <w:t xml:space="preserve">32</w:t>
+              <w:t xml:space="preserve">33</w:t>
             </w:r>
           </w:hyperlink>
           <w:r>
@@ -6130,7 +6130,7 @@
               </w:rPr>
               <w:t xml:space="preserve">Resolução de Problemas Complexos</w:t>
               <w:tab/>
-              <w:t xml:space="preserve">33</w:t>
+              <w:t xml:space="preserve">34</w:t>
             </w:r>
           </w:hyperlink>
           <w:r>
@@ -6180,7 +6180,7 @@
               </w:rPr>
               <w:t xml:space="preserve">Visualização de Processos de Decisão</w:t>
               <w:tab/>
-              <w:t xml:space="preserve">33</w:t>
+              <w:t xml:space="preserve">34</w:t>
             </w:r>
           </w:hyperlink>
           <w:r>
@@ -6230,7 +6230,7 @@
               </w:rPr>
               <w:t xml:space="preserve">3 Pontos Importantes</w:t>
               <w:tab/>
-              <w:t xml:space="preserve">33</w:t>
+              <w:t xml:space="preserve">34</w:t>
             </w:r>
           </w:hyperlink>
           <w:r>
@@ -6280,7 +6280,107 @@
               </w:rPr>
               <w:t xml:space="preserve">Exemplos de Aplicação de Árvore de Dedução</w:t>
               <w:tab/>
-              <w:t xml:space="preserve">33</w:t>
+              <w:t xml:space="preserve">34</w:t>
+            </w:r>
+          </w:hyperlink>
+          <w:r>
+            <w:rPr>
+              <w:rtl w:val="0"/>
+            </w:rPr>
+          </w:r>
+        </w:p>
+        <w:p>
+          <w:pPr>
+            <w:widowControl w:val="0"/>
+            <w:tabs>
+              <w:tab w:val="right" w:leader="dot" w:pos="12000"/>
+            </w:tabs>
+            <w:spacing w:before="60" w:line="240" w:lineRule="auto"/>
+            <w:ind w:left="360" w:firstLine="0"/>
+            <w:jc w:val="left"/>
+            <w:rPr>
+              <w:rFonts w:ascii="Arial" w:cs="Arial" w:eastAsia="Arial" w:hAnsi="Arial"/>
+              <w:b w:val="0"/>
+              <w:i w:val="0"/>
+              <w:smallCaps w:val="0"/>
+              <w:strike w:val="0"/>
+              <w:color w:val="000000"/>
+              <w:sz w:val="22"/>
+              <w:szCs w:val="22"/>
+              <w:u w:val="none"/>
+              <w:shd w:fill="auto" w:val="clear"/>
+              <w:vertAlign w:val="baseline"/>
+            </w:rPr>
+          </w:pPr>
+          <w:hyperlink w:anchor="_aue29nt2vyhf">
+            <w:r>
+              <w:rPr>
+                <w:rFonts w:ascii="Nunito" w:cs="Nunito" w:eastAsia="Nunito" w:hAnsi="Nunito"/>
+                <w:b w:val="1"/>
+                <w:i w:val="0"/>
+                <w:smallCaps w:val="0"/>
+                <w:strike w:val="0"/>
+                <w:color w:val="000000"/>
+                <w:sz w:val="18"/>
+                <w:szCs w:val="18"/>
+                <w:u w:val="none"/>
+                <w:shd w:fill="auto" w:val="clear"/>
+                <w:vertAlign w:val="baseline"/>
+                <w:rtl w:val="0"/>
+              </w:rPr>
+              <w:t xml:space="preserve">Passo 3: Como priorizar as iniciativas</w:t>
+              <w:tab/>
+              <w:t xml:space="preserve">36</w:t>
+            </w:r>
+          </w:hyperlink>
+          <w:r>
+            <w:rPr>
+              <w:rtl w:val="0"/>
+            </w:rPr>
+          </w:r>
+        </w:p>
+        <w:p>
+          <w:pPr>
+            <w:widowControl w:val="0"/>
+            <w:tabs>
+              <w:tab w:val="right" w:leader="dot" w:pos="12000"/>
+            </w:tabs>
+            <w:spacing w:before="60" w:line="240" w:lineRule="auto"/>
+            <w:ind w:left="720" w:firstLine="0"/>
+            <w:jc w:val="left"/>
+            <w:rPr>
+              <w:rFonts w:ascii="Arial" w:cs="Arial" w:eastAsia="Arial" w:hAnsi="Arial"/>
+              <w:b w:val="0"/>
+              <w:i w:val="0"/>
+              <w:smallCaps w:val="0"/>
+              <w:strike w:val="0"/>
+              <w:color w:val="000000"/>
+              <w:sz w:val="22"/>
+              <w:szCs w:val="22"/>
+              <w:u w:val="none"/>
+              <w:shd w:fill="auto" w:val="clear"/>
+              <w:vertAlign w:val="baseline"/>
+            </w:rPr>
+          </w:pPr>
+          <w:hyperlink w:anchor="_o8uzob8pnq1r">
+            <w:r>
+              <w:rPr>
+                <w:rFonts w:ascii="Nunito" w:cs="Nunito" w:eastAsia="Nunito" w:hAnsi="Nunito"/>
+                <w:b w:val="1"/>
+                <w:i w:val="0"/>
+                <w:smallCaps w:val="0"/>
+                <w:strike w:val="0"/>
+                <w:color w:val="000000"/>
+                <w:sz w:val="18"/>
+                <w:szCs w:val="18"/>
+                <w:u w:val="none"/>
+                <w:shd w:fill="auto" w:val="clear"/>
+                <w:vertAlign w:val="baseline"/>
+                <w:rtl w:val="0"/>
+              </w:rPr>
+              <w:t xml:space="preserve">Matriz de Priorização</w:t>
+              <w:tab/>
+              <w:t xml:space="preserve">36</w:t>
             </w:r>
           </w:hyperlink>
           <w:r>
@@ -6309,7 +6409,7 @@
               <w:vertAlign w:val="baseline"/>
             </w:rPr>
           </w:pPr>
-          <w:hyperlink w:anchor="_aue29nt2vyhf">
+          <w:hyperlink w:anchor="_roigg0cba3c1">
             <w:r>
               <w:rPr>
                 <w:b w:val="1"/>
@@ -6322,9 +6422,9 @@
                 <w:vertAlign w:val="baseline"/>
                 <w:rtl w:val="0"/>
               </w:rPr>
-              <w:t xml:space="preserve">Passo 3: Como priorizar as iniciativas</w:t>
+              <w:t xml:space="preserve">Passo 4: Como Realizar as Análises</w:t>
               <w:tab/>
-              <w:t xml:space="preserve">35</w:t>
+              <w:t xml:space="preserve">38</w:t>
             </w:r>
           </w:hyperlink>
           <w:r>
@@ -6353,7 +6453,7 @@
               <w:vertAlign w:val="baseline"/>
             </w:rPr>
           </w:pPr>
-          <w:hyperlink w:anchor="_o8uzob8pnq1r">
+          <w:hyperlink w:anchor="_uhglxxdbdeuu">
             <w:r>
               <w:rPr>
                 <w:b w:val="1"/>
@@ -6366,9 +6466,141 @@
                 <w:vertAlign w:val="baseline"/>
                 <w:rtl w:val="0"/>
               </w:rPr>
-              <w:t xml:space="preserve">Matriz de Priorização</w:t>
+              <w:t xml:space="preserve">1. Encontre os principais fatores que influenciam</w:t>
               <w:tab/>
-              <w:t xml:space="preserve">35</w:t>
+              <w:t xml:space="preserve">38</w:t>
+            </w:r>
+          </w:hyperlink>
+          <w:r>
+            <w:rPr>
+              <w:rtl w:val="0"/>
+            </w:rPr>
+          </w:r>
+        </w:p>
+        <w:p>
+          <w:pPr>
+            <w:widowControl w:val="0"/>
+            <w:tabs>
+              <w:tab w:val="right" w:leader="dot" w:pos="12000"/>
+            </w:tabs>
+            <w:spacing w:before="60" w:line="240" w:lineRule="auto"/>
+            <w:ind w:left="720" w:firstLine="0"/>
+            <w:jc w:val="left"/>
+            <w:rPr>
+              <w:b w:val="1"/>
+              <w:i w:val="0"/>
+              <w:smallCaps w:val="0"/>
+              <w:strike w:val="0"/>
+              <w:color w:val="000000"/>
+              <w:u w:val="none"/>
+              <w:shd w:fill="auto" w:val="clear"/>
+              <w:vertAlign w:val="baseline"/>
+            </w:rPr>
+          </w:pPr>
+          <w:hyperlink w:anchor="_w2p8pkhmj9e4">
+            <w:r>
+              <w:rPr>
+                <w:b w:val="1"/>
+                <w:i w:val="0"/>
+                <w:smallCaps w:val="0"/>
+                <w:strike w:val="0"/>
+                <w:color w:val="000000"/>
+                <w:u w:val="none"/>
+                <w:shd w:fill="auto" w:val="clear"/>
+                <w:vertAlign w:val="baseline"/>
+                <w:rtl w:val="0"/>
+              </w:rPr>
+              <w:t xml:space="preserve">2. Olhe de maneira holística</w:t>
+              <w:tab/>
+              <w:t xml:space="preserve">38</w:t>
+            </w:r>
+          </w:hyperlink>
+          <w:r>
+            <w:rPr>
+              <w:rtl w:val="0"/>
+            </w:rPr>
+          </w:r>
+        </w:p>
+        <w:p>
+          <w:pPr>
+            <w:widowControl w:val="0"/>
+            <w:tabs>
+              <w:tab w:val="right" w:leader="dot" w:pos="12000"/>
+            </w:tabs>
+            <w:spacing w:before="60" w:line="240" w:lineRule="auto"/>
+            <w:ind w:left="720" w:firstLine="0"/>
+            <w:jc w:val="left"/>
+            <w:rPr>
+              <w:b w:val="1"/>
+              <w:i w:val="0"/>
+              <w:smallCaps w:val="0"/>
+              <w:strike w:val="0"/>
+              <w:color w:val="000000"/>
+              <w:u w:val="none"/>
+              <w:shd w:fill="auto" w:val="clear"/>
+              <w:vertAlign w:val="baseline"/>
+            </w:rPr>
+          </w:pPr>
+          <w:hyperlink w:anchor="_9j2hh4949n95">
+            <w:r>
+              <w:rPr>
+                <w:b w:val="1"/>
+                <w:i w:val="0"/>
+                <w:smallCaps w:val="0"/>
+                <w:strike w:val="0"/>
+                <w:color w:val="000000"/>
+                <w:u w:val="none"/>
+                <w:shd w:fill="auto" w:val="clear"/>
+                <w:vertAlign w:val="baseline"/>
+                <w:rtl w:val="0"/>
+              </w:rPr>
+              <w:t xml:space="preserve">3. Don’t boil the ocean</w:t>
+              <w:tab/>
+              <w:t xml:space="preserve">39</w:t>
+            </w:r>
+          </w:hyperlink>
+          <w:r>
+            <w:rPr>
+              <w:rtl w:val="0"/>
+            </w:rPr>
+          </w:r>
+        </w:p>
+        <w:p>
+          <w:pPr>
+            <w:widowControl w:val="0"/>
+            <w:tabs>
+              <w:tab w:val="right" w:leader="dot" w:pos="12000"/>
+            </w:tabs>
+            <w:spacing w:before="60" w:line="240" w:lineRule="auto"/>
+            <w:ind w:left="720" w:firstLine="0"/>
+            <w:jc w:val="left"/>
+            <w:rPr>
+              <w:b w:val="1"/>
+              <w:i w:val="0"/>
+              <w:smallCaps w:val="0"/>
+              <w:strike w:val="0"/>
+              <w:color w:val="000000"/>
+              <w:u w:val="none"/>
+              <w:shd w:fill="auto" w:val="clear"/>
+              <w:vertAlign w:val="baseline"/>
+            </w:rPr>
+          </w:pPr>
+          <w:hyperlink w:anchor="_2319ca94zyrj">
+            <w:r>
+              <w:rPr>
+                <w:b w:val="1"/>
+                <w:i w:val="0"/>
+                <w:smallCaps w:val="0"/>
+                <w:strike w:val="0"/>
+                <w:color w:val="000000"/>
+                <w:u w:val="none"/>
+                <w:shd w:fill="auto" w:val="clear"/>
+                <w:vertAlign w:val="baseline"/>
+                <w:rtl w:val="0"/>
+              </w:rPr>
+              <w:t xml:space="preserve">Correlação e Causalidade</w:t>
+              <w:tab/>
+              <w:t xml:space="preserve">39</w:t>
             </w:r>
           </w:hyperlink>
           <w:r>
@@ -6417,7 +6649,7 @@
               </w:rPr>
               <w:t xml:space="preserve">Método PDCA</w:t>
               <w:tab/>
-              <w:t xml:space="preserve">37</w:t>
+              <w:t xml:space="preserve">40</w:t>
             </w:r>
           </w:hyperlink>
           <w:r>
@@ -6467,7 +6699,7 @@
               </w:rPr>
               <w:t xml:space="preserve">Plan (Planejar)</w:t>
               <w:tab/>
-              <w:t xml:space="preserve">37</w:t>
+              <w:t xml:space="preserve">40</w:t>
             </w:r>
           </w:hyperlink>
           <w:r>
@@ -6517,7 +6749,7 @@
               </w:rPr>
               <w:t xml:space="preserve">Do (Executar)</w:t>
               <w:tab/>
-              <w:t xml:space="preserve">38</w:t>
+              <w:t xml:space="preserve">41</w:t>
             </w:r>
           </w:hyperlink>
           <w:r>
@@ -6567,7 +6799,7 @@
               </w:rPr>
               <w:t xml:space="preserve">Check (Verificar)</w:t>
               <w:tab/>
-              <w:t xml:space="preserve">38</w:t>
+              <w:t xml:space="preserve">41</w:t>
             </w:r>
           </w:hyperlink>
           <w:r>
@@ -6617,7 +6849,7 @@
               </w:rPr>
               <w:t xml:space="preserve">Act (Agir)</w:t>
               <w:tab/>
-              <w:t xml:space="preserve">38</w:t>
+              <w:t xml:space="preserve">41</w:t>
             </w:r>
           </w:hyperlink>
           <w:r>
@@ -13021,12 +13253,12 @@
           <wp:inline distB="114300" distT="114300" distL="114300" distR="114300">
             <wp:extent cx="4161000" cy="1021260"/>
             <wp:effectExtent b="0" l="0" r="0" t="0"/>
-            <wp:docPr id="5" name="image6.png"/>
+            <wp:docPr id="5" name="image10.png"/>
             <a:graphic>
               <a:graphicData uri="http://schemas.openxmlformats.org/drawingml/2006/picture">
                 <pic:pic>
                   <pic:nvPicPr>
-                    <pic:cNvPr id="0" name="image6.png"/>
+                    <pic:cNvPr id="0" name="image10.png"/>
                     <pic:cNvPicPr preferRelativeResize="0"/>
                   </pic:nvPicPr>
                   <pic:blipFill>
@@ -17719,12 +17951,12 @@
           <wp:inline distB="114300" distT="114300" distL="114300" distR="114300">
             <wp:extent cx="2976563" cy="1639572"/>
             <wp:effectExtent b="0" l="0" r="0" t="0"/>
-            <wp:docPr id="1" name="image10.png"/>
+            <wp:docPr id="1" name="image9.png"/>
             <a:graphic>
               <a:graphicData uri="http://schemas.openxmlformats.org/drawingml/2006/picture">
                 <pic:pic>
                   <pic:nvPicPr>
-                    <pic:cNvPr id="0" name="image10.png"/>
+                    <pic:cNvPr id="0" name="image9.png"/>
                     <pic:cNvPicPr preferRelativeResize="0"/>
                   </pic:nvPicPr>
                   <pic:blipFill>
@@ -18966,12 +19198,12 @@
           <wp:inline distB="114300" distT="114300" distL="114300" distR="114300">
             <wp:extent cx="3605213" cy="1495019"/>
             <wp:effectExtent b="0" l="0" r="0" t="0"/>
-            <wp:docPr id="2" name="image9.png"/>
+            <wp:docPr id="2" name="image7.png"/>
             <a:graphic>
               <a:graphicData uri="http://schemas.openxmlformats.org/drawingml/2006/picture">
                 <pic:pic>
                   <pic:nvPicPr>
-                    <pic:cNvPr id="0" name="image9.png"/>
+                    <pic:cNvPr id="0" name="image7.png"/>
                     <pic:cNvPicPr preferRelativeResize="0"/>
                   </pic:nvPicPr>
                   <pic:blipFill>
@@ -20333,12 +20565,12 @@
           <wp:inline distB="114300" distT="114300" distL="114300" distR="114300">
             <wp:extent cx="4384802" cy="2336757"/>
             <wp:effectExtent b="0" l="0" r="0" t="0"/>
-            <wp:docPr id="10" name="image2.png"/>
+            <wp:docPr id="10" name="image5.png"/>
             <a:graphic>
               <a:graphicData uri="http://schemas.openxmlformats.org/drawingml/2006/picture">
                 <pic:pic>
                   <pic:nvPicPr>
-                    <pic:cNvPr id="0" name="image2.png"/>
+                    <pic:cNvPr id="0" name="image5.png"/>
                     <pic:cNvPicPr preferRelativeResize="0"/>
                   </pic:nvPicPr>
                   <pic:blipFill>
@@ -20709,12 +20941,12 @@
           <wp:inline distB="114300" distT="114300" distL="114300" distR="114300">
             <wp:extent cx="5434013" cy="2211517"/>
             <wp:effectExtent b="0" l="0" r="0" t="0"/>
-            <wp:docPr id="7" name="image7.png"/>
+            <wp:docPr id="7" name="image8.png"/>
             <a:graphic>
               <a:graphicData uri="http://schemas.openxmlformats.org/drawingml/2006/picture">
                 <pic:pic>
                   <pic:nvPicPr>
-                    <pic:cNvPr id="0" name="image7.png"/>
+                    <pic:cNvPr id="0" name="image8.png"/>
                     <pic:cNvPicPr preferRelativeResize="0"/>
                   </pic:nvPicPr>
                   <pic:blipFill>
@@ -21084,12 +21316,12 @@
           <wp:inline distB="114300" distT="114300" distL="114300" distR="114300">
             <wp:extent cx="4462463" cy="1653038"/>
             <wp:effectExtent b="0" l="0" r="0" t="0"/>
-            <wp:docPr id="9" name="image4.png"/>
+            <wp:docPr id="9" name="image2.png"/>
             <a:graphic>
               <a:graphicData uri="http://schemas.openxmlformats.org/drawingml/2006/picture">
                 <pic:pic>
                   <pic:nvPicPr>
-                    <pic:cNvPr id="0" name="image4.png"/>
+                    <pic:cNvPr id="0" name="image2.png"/>
                     <pic:cNvPicPr preferRelativeResize="0"/>
                   </pic:nvPicPr>
                   <pic:blipFill>
@@ -21161,12 +21393,12 @@
           <wp:inline distB="114300" distT="114300" distL="114300" distR="114300">
             <wp:extent cx="4397717" cy="2643188"/>
             <wp:effectExtent b="0" l="0" r="0" t="0"/>
-            <wp:docPr id="8" name="image3.png"/>
+            <wp:docPr id="8" name="image6.png"/>
             <a:graphic>
               <a:graphicData uri="http://schemas.openxmlformats.org/drawingml/2006/picture">
                 <pic:pic>
                   <pic:nvPicPr>
-                    <pic:cNvPr id="0" name="image3.png"/>
+                    <pic:cNvPr id="0" name="image6.png"/>
                     <pic:cNvPicPr preferRelativeResize="0"/>
                   </pic:nvPicPr>
                   <pic:blipFill>
@@ -21280,12 +21512,12 @@
           <wp:inline distB="114300" distT="114300" distL="114300" distR="114300">
             <wp:extent cx="3452813" cy="2702648"/>
             <wp:effectExtent b="0" l="0" r="0" t="0"/>
-            <wp:docPr id="3" name="image5.png"/>
+            <wp:docPr id="3" name="image3.png"/>
             <a:graphic>
               <a:graphicData uri="http://schemas.openxmlformats.org/drawingml/2006/picture">
                 <pic:pic>
                   <pic:nvPicPr>
-                    <pic:cNvPr id="0" name="image5.png"/>
+                    <pic:cNvPr id="0" name="image3.png"/>
                     <pic:cNvPicPr preferRelativeResize="0"/>
                   </pic:nvPicPr>
                   <pic:blipFill>
@@ -21369,11 +21601,493 @@
     </w:p>
     <w:p>
       <w:pPr>
+        <w:pStyle w:val="Heading2"/>
+        <w:rPr/>
+      </w:pPr>
+      <w:bookmarkStart w:colFirst="0" w:colLast="0" w:name="_roigg0cba3c1" w:id="132"/>
+      <w:bookmarkEnd w:id="132"/>
+      <w:r>
+        <w:rPr>
+          <w:rtl w:val="0"/>
+        </w:rPr>
+        <w:t xml:space="preserve">Passo 4: Como Realizar as Análises</w:t>
+      </w:r>
+    </w:p>
+    <w:p>
+      <w:pPr>
+        <w:rPr/>
+      </w:pPr>
+      <w:r>
+        <w:rPr>
+          <w:rtl w:val="0"/>
+        </w:rPr>
+      </w:r>
+    </w:p>
+    <w:p>
+      <w:pPr>
+        <w:rPr/>
+      </w:pPr>
+      <w:r>
+        <w:rPr>
+          <w:rtl w:val="0"/>
+        </w:rPr>
+        <w:t xml:space="preserve">Após a priorização o próximo passo é a realização das análises.</w:t>
+      </w:r>
+    </w:p>
+    <w:p>
+      <w:pPr>
+        <w:rPr/>
+      </w:pPr>
+      <w:r>
+        <w:rPr>
+          <w:rtl w:val="0"/>
+        </w:rPr>
+      </w:r>
+    </w:p>
+    <w:p>
+      <w:pPr>
+        <w:rPr/>
+      </w:pPr>
+      <w:r>
+        <w:rPr>
+          <w:rtl w:val="0"/>
+        </w:rPr>
+        <w:t xml:space="preserve">Os 3 grandes pontos que deve ser levado em consideração são:</w:t>
+      </w:r>
+    </w:p>
+    <w:p>
+      <w:pPr>
+        <w:rPr/>
+      </w:pPr>
+      <w:r>
+        <w:rPr>
+          <w:rtl w:val="0"/>
+        </w:rPr>
+      </w:r>
+    </w:p>
+    <w:p>
+      <w:pPr>
+        <w:pStyle w:val="Heading3"/>
+        <w:rPr/>
+      </w:pPr>
+      <w:bookmarkStart w:colFirst="0" w:colLast="0" w:name="_uhglxxdbdeuu" w:id="133"/>
+      <w:bookmarkEnd w:id="133"/>
+      <w:r>
+        <w:rPr>
+          <w:rtl w:val="0"/>
+        </w:rPr>
+        <w:t xml:space="preserve">1. Encontre os principais fatores que influenciam</w:t>
+      </w:r>
+    </w:p>
+    <w:p>
+      <w:pPr>
+        <w:ind w:left="0" w:firstLine="0"/>
+        <w:rPr/>
+      </w:pPr>
+      <w:r>
+        <w:rPr>
+          <w:rtl w:val="0"/>
+        </w:rPr>
+      </w:r>
+    </w:p>
+    <w:p>
+      <w:pPr>
+        <w:ind w:left="0" w:firstLine="0"/>
+        <w:rPr/>
+      </w:pPr>
+      <w:r>
+        <w:rPr>
+          <w:rtl w:val="0"/>
+        </w:rPr>
+        <w:t xml:space="preserve">Uma vez priorizado e construido a árvore de decisão, é importante você encontrar os principais fatores que influenciam essa causa do ponto observado. Por exemplo, por que meu lucro caiu em 20%? A partir desta premissa é observado e analisado os dados e números, dado alguns KPIs que observamos e algumas análises feitas no passado, então conseguimos encontrar o motivo, seja ele o motivo A e B.</w:t>
+      </w:r>
+    </w:p>
+    <w:p>
+      <w:pPr>
+        <w:rPr/>
+      </w:pPr>
+      <w:r>
+        <w:rPr>
+          <w:rtl w:val="0"/>
+        </w:rPr>
+      </w:r>
+    </w:p>
+    <w:p>
+      <w:pPr>
+        <w:pStyle w:val="Heading3"/>
+        <w:rPr/>
+      </w:pPr>
+      <w:bookmarkStart w:colFirst="0" w:colLast="0" w:name="_w2p8pkhmj9e4" w:id="134"/>
+      <w:bookmarkEnd w:id="134"/>
+      <w:r>
+        <w:rPr>
+          <w:rtl w:val="0"/>
+        </w:rPr>
+        <w:t xml:space="preserve">2. Olhe de maneira holística</w:t>
+      </w:r>
+      <w:r>
+        <w:rPr>
+          <w:vertAlign w:val="superscript"/>
+        </w:rPr>
+        <w:footnoteReference w:customMarkFollows="0" w:id="5"/>
+      </w:r>
+      <w:r>
+        <w:rPr>
+          <w:rtl w:val="0"/>
+        </w:rPr>
+      </w:r>
+    </w:p>
+    <w:p>
+      <w:pPr>
+        <w:ind w:left="0" w:firstLine="0"/>
+        <w:rPr/>
+      </w:pPr>
+      <w:r>
+        <w:rPr>
+          <w:rtl w:val="0"/>
+        </w:rPr>
+      </w:r>
+    </w:p>
+    <w:p>
+      <w:pPr>
+        <w:ind w:left="0" w:firstLine="0"/>
+        <w:rPr/>
+      </w:pPr>
+      <w:r>
+        <w:rPr>
+          <w:rtl w:val="0"/>
+        </w:rPr>
+        <w:t xml:space="preserve">Quando estamos fazendo as análises, frequentemente vamos emburacando em um número, depois em outro, depois em outro, e esquecemos qual é o objetivo primário da análise do porquê que estamos fazendo essa análise o ideal é sempre verificar se a observação daquele dado afeta o objetivo primário da análise.</w:t>
+      </w:r>
+    </w:p>
+    <w:p>
+      <w:pPr>
+        <w:ind w:left="0" w:firstLine="0"/>
+        <w:rPr/>
+      </w:pPr>
+      <w:r>
+        <w:rPr>
+          <w:rtl w:val="0"/>
+        </w:rPr>
+        <w:t xml:space="preserve">Observe se essa variação impacta na queda do lucro? Como essa variação pode estar impactando no aumento da geração de leads? E se você pensar, é, não sei, então dê um passo atrás, olhe de novo de forma holística ali na árvore de decisão e tente entender o porquê que você deveria estar olhando para um ponto ou para o outro e priorize de novo o que você está fazendo.</w:t>
+      </w:r>
+    </w:p>
+    <w:p>
+      <w:pPr>
+        <w:ind w:left="0" w:firstLine="0"/>
+        <w:rPr/>
+      </w:pPr>
+      <w:r>
+        <w:rPr>
+          <w:rtl w:val="0"/>
+        </w:rPr>
+      </w:r>
+    </w:p>
+    <w:p>
+      <w:pPr>
+        <w:pStyle w:val="Heading3"/>
+        <w:rPr/>
+      </w:pPr>
+      <w:bookmarkStart w:colFirst="0" w:colLast="0" w:name="_9j2hh4949n95" w:id="135"/>
+      <w:bookmarkEnd w:id="135"/>
+      <w:r>
+        <w:rPr>
+          <w:rtl w:val="0"/>
+        </w:rPr>
+        <w:t xml:space="preserve">3. Don’t boil the ocean</w:t>
+      </w:r>
+    </w:p>
+    <w:p>
+      <w:pPr>
+        <w:rPr/>
+      </w:pPr>
+      <w:r>
+        <w:rPr>
+          <w:rtl w:val="0"/>
+        </w:rPr>
+      </w:r>
+    </w:p>
+    <w:p>
+      <w:pPr>
+        <w:rPr/>
+      </w:pPr>
+      <w:r>
+        <w:rPr>
+          <w:rtl w:val="0"/>
+        </w:rPr>
+        <w:t xml:space="preserve">Não tente esquentar o oceano, Neste oceano de dados seja assertivo análise uma parte por vez. As análises devem ser muito pensando nessa perspectiva, não tente esquentar o oceano, seja rápido e eficaz, estruture o seu pensamento, saiba qual análise você quer fazer e o que você quer tirar de cada análise. Pense no que esse número significa? Se chegarmos nessa informação, o que ela representa? Com estes pensamentos rápidos e assertivos seremos eficientes em nossas análises.</w:t>
+      </w:r>
+    </w:p>
+    <w:p>
+      <w:pPr>
+        <w:rPr/>
+      </w:pPr>
+      <w:r>
+        <w:rPr>
+          <w:rtl w:val="0"/>
+        </w:rPr>
+      </w:r>
+    </w:p>
+    <w:p>
+      <w:pPr>
+        <w:rPr/>
+      </w:pPr>
+      <w:r>
+        <w:rPr>
+          <w:rtl w:val="0"/>
+        </w:rPr>
+        <w:t xml:space="preserve">Não temos que buscar todos os números, temos que buscar pelos dados necessários para a análise. E, com isso, fazemos a análise e guardamos somente a informação que é útil.</w:t>
+      </w:r>
+    </w:p>
+    <w:p>
+      <w:pPr>
+        <w:rPr/>
+      </w:pPr>
+      <w:r>
+        <w:rPr>
+          <w:rtl w:val="0"/>
+        </w:rPr>
+      </w:r>
+    </w:p>
+    <w:p>
+      <w:pPr>
+        <w:rPr/>
+      </w:pPr>
+      <w:r>
+        <w:rPr>
+          <w:rtl w:val="0"/>
+        </w:rPr>
+        <w:t xml:space="preserve">Se o dado apresentado pela análise não representa nada, se é uma hipótese aventada pela análise foi descartada, você não deve ficar insistindo só porque você gastou muito tempo com ela, se a análise feita não está te ajudando no objetivo primário, descarte!</w:t>
+      </w:r>
+    </w:p>
+    <w:p>
+      <w:pPr>
+        <w:rPr/>
+      </w:pPr>
+      <w:r>
+        <w:rPr>
+          <w:rtl w:val="0"/>
+        </w:rPr>
+      </w:r>
+    </w:p>
+    <w:p>
+      <w:pPr>
+        <w:rPr/>
+      </w:pPr>
+      <w:r>
+        <w:rPr>
+          <w:rtl w:val="0"/>
+        </w:rPr>
+        <w:t xml:space="preserve">Você não quer a maior quantidade de informações possível. Você quer as informações mais importantes da maneira mais rápida possível.</w:t>
+      </w:r>
+    </w:p>
+    <w:p>
+      <w:pPr>
+        <w:rPr/>
+      </w:pPr>
+      <w:r>
+        <w:rPr>
+          <w:rtl w:val="0"/>
+        </w:rPr>
+      </w:r>
+    </w:p>
+    <w:p>
+      <w:pPr>
+        <w:rPr/>
+      </w:pPr>
+      <w:r>
+        <w:rPr>
+          <w:rtl w:val="0"/>
+        </w:rPr>
+        <w:t xml:space="preserve">Lembre que não é só os dados quantitativos que são dados, temos os dados qualitativos que são super importantes. Gravações do seu time de vendas, os seus tickets de suporte, às entrevistas realizadas, relatórios de dados qualitativos, as pesquisas, entre outras informações que é valiosa para a sua análise.</w:t>
+      </w:r>
+    </w:p>
+    <w:p>
+      <w:pPr>
+        <w:rPr/>
+      </w:pPr>
+      <w:r>
+        <w:rPr>
+          <w:rtl w:val="0"/>
+        </w:rPr>
+      </w:r>
+    </w:p>
+    <w:p>
+      <w:pPr>
+        <w:rPr/>
+      </w:pPr>
+      <w:r>
+        <w:rPr>
+          <w:rtl w:val="0"/>
+        </w:rPr>
+        <w:t xml:space="preserve">Olhar para empresas parecidas e fazer o benchmarking</w:t>
+      </w:r>
+      <w:r>
+        <w:rPr>
+          <w:vertAlign w:val="superscript"/>
+        </w:rPr>
+        <w:footnoteReference w:customMarkFollows="0" w:id="6"/>
+      </w:r>
+      <w:r>
+        <w:rPr>
+          <w:rtl w:val="0"/>
+        </w:rPr>
+        <w:t xml:space="preserve"> é importante para verificar como os concorrentes estão performando, por exemplo é possível observar uma oportunidade de melhora verificando quais são as taxas que os concorrentes trabalham de número de oportunidades para contas vendidas.</w:t>
+      </w:r>
+    </w:p>
+    <w:p>
+      <w:pPr>
+        <w:rPr/>
+      </w:pPr>
+      <w:r>
+        <w:rPr>
+          <w:rtl w:val="0"/>
+        </w:rPr>
+      </w:r>
+    </w:p>
+    <w:p>
+      <w:pPr>
+        <w:rPr/>
+      </w:pPr>
+      <w:r>
+        <w:rPr>
+          <w:b w:val="1"/>
+          <w:rtl w:val="0"/>
+        </w:rPr>
+        <w:t xml:space="preserve">Foque no que importa: </w:t>
+      </w:r>
+      <w:r>
+        <w:rPr>
+          <w:rtl w:val="0"/>
+        </w:rPr>
+        <w:t xml:space="preserve">Use a regra de Pareto nas suas análises 80% dos efeitos são gerados por 20% dos exemplos analisados</w:t>
+      </w:r>
+    </w:p>
+    <w:p>
+      <w:pPr>
+        <w:rPr/>
+      </w:pPr>
+      <w:r>
+        <w:rPr>
+          <w:rtl w:val="0"/>
+        </w:rPr>
+      </w:r>
+    </w:p>
+    <w:p>
+      <w:pPr>
+        <w:rPr/>
+      </w:pPr>
+      <w:r>
+        <w:rPr>
+          <w:rtl w:val="0"/>
+        </w:rPr>
+        <w:t xml:space="preserve">Não mantenha a sua hipótese quando o dado prova o contrário, Se a sua hipótese é invalidada por alguma informação, por algum dado, por alguma análise feita, quando o dado prova o contrário, não tenta forçar a sua hipótese, para que isso seja de fato o problema.</w:t>
+      </w:r>
+    </w:p>
+    <w:p>
+      <w:pPr>
+        <w:rPr/>
+      </w:pPr>
+      <w:r>
+        <w:rPr>
+          <w:rtl w:val="0"/>
+        </w:rPr>
+      </w:r>
+    </w:p>
+    <w:p>
+      <w:pPr>
+        <w:rPr/>
+      </w:pPr>
+      <w:r>
+        <w:rPr>
+          <w:rtl w:val="0"/>
+        </w:rPr>
+        <w:t xml:space="preserve">Para cada análise, questione se os dados e a sua interpretação fazem sentido. Se a análise realizada demonstra uma discrepância da análise realizada pelos demais times, questione e refaça os cálculos para verificar se esta de fato correto. Um dos grandes erros de análise recorrentes é as empresas possuírem dados inconsistentes e chegarem a conclusões erradas de análise.</w:t>
+      </w:r>
+    </w:p>
+    <w:p>
+      <w:pPr>
+        <w:rPr/>
+      </w:pPr>
+      <w:r>
+        <w:rPr>
+          <w:rtl w:val="0"/>
+        </w:rPr>
+      </w:r>
+    </w:p>
+    <w:p>
+      <w:pPr>
+        <w:pStyle w:val="Heading3"/>
+        <w:rPr/>
+      </w:pPr>
+      <w:bookmarkStart w:colFirst="0" w:colLast="0" w:name="_2319ca94zyrj" w:id="136"/>
+      <w:bookmarkEnd w:id="136"/>
+      <w:r>
+        <w:rPr>
+          <w:rtl w:val="0"/>
+        </w:rPr>
+        <w:t xml:space="preserve">Correlação e Causalidade</w:t>
+      </w:r>
+    </w:p>
+    <w:p>
+      <w:pPr>
+        <w:rPr/>
+      </w:pPr>
+      <w:r>
+        <w:rPr>
+          <w:rtl w:val="0"/>
+        </w:rPr>
+      </w:r>
+    </w:p>
+    <w:p>
+      <w:pPr>
+        <w:rPr/>
+      </w:pPr>
+      <w:r>
+        <w:rPr>
+          <w:rtl w:val="0"/>
+        </w:rPr>
+        <w:t xml:space="preserve">Outro ponto de observação e cuidado nas interpretações e conclusões, é sobre a correlação e a causalidade.</w:t>
+      </w:r>
+    </w:p>
+    <w:p>
+      <w:pPr>
+        <w:rPr/>
+      </w:pPr>
+      <w:r>
+        <w:rPr>
+          <w:rtl w:val="0"/>
+        </w:rPr>
+      </w:r>
+    </w:p>
+    <w:p>
+      <w:pPr>
+        <w:rPr/>
+      </w:pPr>
+      <w:r>
+        <w:rPr>
+          <w:rtl w:val="0"/>
+        </w:rPr>
+        <w:t xml:space="preserve">Tem uma correlação, por exemplo, que pesquisa recente mostra que 100% das pessoas que tomam água morrem. Então quer dizer que se eu não tomar água eu não vou morrer? Vou viver para sempre? Não. Aqui é um exemplo extremo, mas devemos tomar cuidado entre causa e correlação. Não é porque uma coisa é correlata a outra que vai ser causa e efeito.</w:t>
+      </w:r>
+    </w:p>
+    <w:p>
+      <w:pPr>
+        <w:rPr/>
+      </w:pPr>
+      <w:r>
+        <w:rPr>
+          <w:rtl w:val="0"/>
+        </w:rPr>
+      </w:r>
+    </w:p>
+    <w:p>
+      <w:pPr>
         <w:pStyle w:val="Heading1"/>
         <w:rPr/>
       </w:pPr>
-      <w:bookmarkStart w:colFirst="0" w:colLast="0" w:name="_jlx34svbjigw" w:id="132"/>
-      <w:bookmarkEnd w:id="132"/>
+      <w:bookmarkStart w:colFirst="0" w:colLast="0" w:name="_jlx34svbjigw" w:id="137"/>
+      <w:bookmarkEnd w:id="137"/>
       <w:r>
         <w:rPr>
           <w:rtl w:val="0"/>
@@ -21417,8 +22131,8 @@
         <w:pStyle w:val="Heading2"/>
         <w:rPr/>
       </w:pPr>
-      <w:bookmarkStart w:colFirst="0" w:colLast="0" w:name="_dykfmrpnf5v3" w:id="133"/>
-      <w:bookmarkEnd w:id="133"/>
+      <w:bookmarkStart w:colFirst="0" w:colLast="0" w:name="_dykfmrpnf5v3" w:id="138"/>
+      <w:bookmarkEnd w:id="138"/>
       <w:r>
         <w:rPr>
           <w:rtl w:val="0"/>
@@ -21469,12 +22183,12 @@
           <wp:inline distB="114300" distT="114300" distL="114300" distR="114300">
             <wp:extent cx="3443288" cy="1965382"/>
             <wp:effectExtent b="0" l="0" r="0" t="0"/>
-            <wp:docPr id="6" name="image8.png"/>
+            <wp:docPr id="6" name="image4.png"/>
             <a:graphic>
               <a:graphicData uri="http://schemas.openxmlformats.org/drawingml/2006/picture">
                 <pic:pic>
                   <pic:nvPicPr>
-                    <pic:cNvPr id="0" name="image8.png"/>
+                    <pic:cNvPr id="0" name="image4.png"/>
                     <pic:cNvPicPr preferRelativeResize="0"/>
                   </pic:nvPicPr>
                   <pic:blipFill>
@@ -21762,8 +22476,8 @@
         <w:pStyle w:val="Heading2"/>
         <w:rPr/>
       </w:pPr>
-      <w:bookmarkStart w:colFirst="0" w:colLast="0" w:name="_on0jspv67li" w:id="134"/>
-      <w:bookmarkEnd w:id="134"/>
+      <w:bookmarkStart w:colFirst="0" w:colLast="0" w:name="_on0jspv67li" w:id="139"/>
+      <w:bookmarkEnd w:id="139"/>
       <w:r>
         <w:rPr>
           <w:rtl w:val="0"/>
@@ -21807,8 +22521,8 @@
         <w:pStyle w:val="Heading2"/>
         <w:rPr/>
       </w:pPr>
-      <w:bookmarkStart w:colFirst="0" w:colLast="0" w:name="_3g8wk6rdm9s5" w:id="135"/>
-      <w:bookmarkEnd w:id="135"/>
+      <w:bookmarkStart w:colFirst="0" w:colLast="0" w:name="_3g8wk6rdm9s5" w:id="140"/>
+      <w:bookmarkEnd w:id="140"/>
       <w:r>
         <w:rPr>
           <w:rtl w:val="0"/>
@@ -21852,8 +22566,8 @@
         <w:pStyle w:val="Heading2"/>
         <w:rPr/>
       </w:pPr>
-      <w:bookmarkStart w:colFirst="0" w:colLast="0" w:name="_hbh32pd9m6cs" w:id="136"/>
-      <w:bookmarkEnd w:id="136"/>
+      <w:bookmarkStart w:colFirst="0" w:colLast="0" w:name="_hbh32pd9m6cs" w:id="141"/>
+      <w:bookmarkEnd w:id="141"/>
       <w:r>
         <w:rPr>
           <w:rtl w:val="0"/>
@@ -22101,6 +22815,74 @@
           <w:rtl w:val="0"/>
         </w:rPr>
         <w:t xml:space="preserve">SLA significa "Service Level Agreement", que em português pode ser traduzido como "Acordo de Nível de Serviço". É um contrato formal estabelecido entre um provedor de serviços e seu cliente, definindo os níveis de serviço esperados e os compromissos a serem cumpridos por ambas as partes.</w:t>
+      </w:r>
+    </w:p>
+  </w:footnote>
+  <w:footnote w:id="5">
+    <w:p>
+      <w:pPr>
+        <w:spacing w:line="240" w:lineRule="auto"/>
+        <w:rPr>
+          <w:sz w:val="16"/>
+          <w:szCs w:val="16"/>
+        </w:rPr>
+      </w:pPr>
+      <w:r>
+        <w:rPr>
+          <w:rStyle w:val="FootnoteReference"/>
+          <w:vertAlign w:val="superscript"/>
+        </w:rPr>
+        <w:footnoteRef/>
+      </w:r>
+      <w:r>
+        <w:rPr>
+          <w:sz w:val="20"/>
+          <w:szCs w:val="20"/>
+          <w:rtl w:val="0"/>
+        </w:rPr>
+        <w:t xml:space="preserve"> </w:t>
+      </w:r>
+      <w:r>
+        <w:rPr>
+          <w:sz w:val="16"/>
+          <w:szCs w:val="16"/>
+          <w:rtl w:val="0"/>
+        </w:rPr>
+        <w:t xml:space="preserve">Uma visão holística significa observar ou analisar algo ou alguma área da vida de forma global, ou seja, como um todo e não de maneira fragmentada.</w:t>
+      </w:r>
+    </w:p>
+  </w:footnote>
+  <w:footnote w:id="6">
+    <w:p>
+      <w:pPr>
+        <w:spacing w:line="240" w:lineRule="auto"/>
+        <w:rPr>
+          <w:sz w:val="16"/>
+          <w:szCs w:val="16"/>
+        </w:rPr>
+      </w:pPr>
+      <w:r>
+        <w:rPr>
+          <w:rStyle w:val="FootnoteReference"/>
+          <w:vertAlign w:val="superscript"/>
+        </w:rPr>
+        <w:footnoteRef/>
+      </w:r>
+      <w:r>
+        <w:rPr>
+          <w:sz w:val="20"/>
+          <w:szCs w:val="20"/>
+          <w:rtl w:val="0"/>
+        </w:rPr>
+        <w:t xml:space="preserve"> </w:t>
+      </w:r>
+      <w:r>
+        <w:rPr>
+          <w:sz w:val="16"/>
+          <w:szCs w:val="16"/>
+          <w:rtl w:val="0"/>
+        </w:rPr>
+        <w:t xml:space="preserve">Benchmarking é a prática de comparar processos, produtos, serviços, ou performances de uma empresa com as melhores práticas do mercado ou com desempenhos de concorrentes diretos para identificar áreas de melhoria e alcançar vantagem competitiva. É como ter alguém bem-sucedido como referência para tomar decisões sobre sua carreira, mas aplicado ao mundo dos negócios.</w:t>
       </w:r>
     </w:p>
   </w:footnote>

</xml_diff>